<commit_message>
minor update to lab 7 tutorial
</commit_message>
<xml_diff>
--- a/Labs/Lab_7/DemoFilesAndDocumentation/Tutorial/Lab_7.docx
+++ b/Labs/Lab_7/DemoFilesAndDocumentation/Tutorial/Lab_7.docx
@@ -255,7 +255,7 @@
                         <w:sz w:val="24"/>
                         <w:szCs w:val="24"/>
                       </w:rPr>
-                      <w:t>2</w:t>
+                      <w:t>3</w:t>
                     </w:r>
                   </w:p>
                 </w:sdtContent>
@@ -268,7 +268,7 @@
                   <w:alias w:val="Date"/>
                   <w:id w:val="13406932"/>
                   <w:dataBinding w:prefixMappings="xmlns:ns0='http://schemas.microsoft.com/office/2006/coverPageProps'" w:xpath="/ns0:CoverPageProperties[1]/ns0:PublishDate[1]" w:storeItemID="{55AF091B-3C7A-41E3-B477-F2FDAA23CFDA}"/>
-                  <w:date w:fullDate="2013-05-16T00:00:00Z">
+                  <w:date w:fullDate="2013-05-24T00:00:00Z">
                     <w:dateFormat w:val="M/d/yyyy"/>
                     <w:lid w:val="en-US"/>
                     <w:storeMappedDataAs w:val="dateTime"/>
@@ -287,7 +287,7 @@
                       <w:rPr>
                         <w:color w:val="4F81BD" w:themeColor="accent1"/>
                       </w:rPr>
-                      <w:t>5/16/2013</w:t>
+                      <w:t>5/24/2013</w:t>
                     </w:r>
                   </w:p>
                 </w:sdtContent>
@@ -3231,12 +3231,12 @@
           <w:szCs w:val="36"/>
         </w:rPr>
       </w:pPr>
-      <w:bookmarkStart w:id="3" w:name="_Toc343523382"/>
-      <w:bookmarkStart w:id="4" w:name="_Toc351975524"/>
-      <w:bookmarkStart w:id="5" w:name="_Toc345686910"/>
-      <w:bookmarkStart w:id="6" w:name="_Toc354666874"/>
-      <w:bookmarkStart w:id="7" w:name="_Toc355883366"/>
-      <w:bookmarkStart w:id="8" w:name="_Toc356481467"/>
+      <w:bookmarkStart w:id="3" w:name="_Toc345686910"/>
+      <w:bookmarkStart w:id="4" w:name="_Toc354666874"/>
+      <w:bookmarkStart w:id="5" w:name="_Toc355883366"/>
+      <w:bookmarkStart w:id="6" w:name="_Toc356481467"/>
+      <w:bookmarkStart w:id="7" w:name="_Toc343523382"/>
+      <w:bookmarkStart w:id="8" w:name="_Toc351975524"/>
       <w:r>
         <w:rPr>
           <w:rStyle w:val="Heading1Char"/>
@@ -3245,10 +3245,10 @@
         <w:lastRenderedPageBreak/>
         <w:t>Generate HDL Code</w:t>
       </w:r>
+      <w:bookmarkEnd w:id="3"/>
+      <w:bookmarkEnd w:id="4"/>
       <w:bookmarkEnd w:id="5"/>
       <w:bookmarkEnd w:id="6"/>
-      <w:bookmarkEnd w:id="7"/>
-      <w:bookmarkEnd w:id="8"/>
       <w:r>
         <w:rPr>
           <w:rFonts w:ascii="Cambria" w:hAnsi="Cambria" w:cs="Times New Roman"/>
@@ -3443,14 +3443,14 @@
             <v:path o:extrusionok="f" gradientshapeok="t" o:connecttype="rect"/>
             <o:lock v:ext="edit" aspectratio="t"/>
           </v:shapetype>
-          <v:shape id="_x0000_i1034" type="#_x0000_t75" style="width:468pt;height:380.25pt" o:ole="">
+          <v:shape id="_x0000_i1025" type="#_x0000_t75" style="width:468pt;height:380.25pt" o:ole="" o:bordertopcolor="this" o:borderleftcolor="this" o:borderbottomcolor="this" o:borderrightcolor="this">
             <v:imagedata r:id="rId9" o:title=""/>
             <w10:bordertop type="single" width="6"/>
             <w10:borderleft type="single" width="6"/>
             <w10:borderbottom type="single" width="6"/>
             <w10:borderright type="single" width="6"/>
           </v:shape>
-          <o:OLEObject Type="Embed" ProgID="Word.OpenDocumentText.12" ShapeID="_x0000_i1034" DrawAspect="Content" ObjectID="_1430224936" r:id="rId10"/>
+          <o:OLEObject Type="Embed" ProgID="Word.OpenDocumentText.12" ShapeID="_x0000_i1025" DrawAspect="Content" ObjectID="_1430908830" r:id="rId10"/>
         </w:object>
       </w:r>
     </w:p>
@@ -3669,7 +3669,7 @@
         <w:rPr>
           <w:rFonts w:ascii="Cambria" w:hAnsi="Cambria" w:cs="Times New Roman"/>
         </w:rPr>
-        <w:t xml:space="preserve"> inside the project directory. </w:t>
+        <w:t xml:space="preserve"> inside the project directory.</w:t>
       </w:r>
     </w:p>
     <w:p>
@@ -4231,7 +4231,7 @@
           <w:noProof/>
         </w:rPr>
         <w:pict>
-          <v:rect id="_x0000_s1521" style="position:absolute;margin-left:.35pt;margin-top:11.45pt;width:71.15pt;height:69.15pt;z-index:251658240" fillcolor="#8db3e2 [1311]" strokecolor="#8db3e2 [1311]">
+          <v:rect id="_x0000_s1521" style="position:absolute;margin-left:.35pt;margin-top:11.45pt;width:71.15pt;height:69.15pt;z-index:251650048" fillcolor="#8db3e2 [1311]" strokecolor="#8db3e2 [1311]">
             <v:textbox style="mso-next-textbox:#_x0000_s1521">
               <w:txbxContent>
                 <w:p/>
@@ -4242,7 +4242,7 @@
       </w:r>
       <w:r>
         <w:pict>
-          <v:rect id="_x0000_i1029" style="width:468pt;height:1pt" o:hralign="center" o:hrstd="t" o:hrnoshade="t" o:hr="t" fillcolor="black [3213]" stroked="f"/>
+          <v:rect id="_x0000_i1026" style="width:468pt;height:1pt" o:hralign="center" o:hrstd="t" o:hrnoshade="t" o:hr="t" fillcolor="black [3213]" stroked="f"/>
         </w:pict>
       </w:r>
     </w:p>
@@ -4265,7 +4265,7 @@
             <v:stroke joinstyle="miter"/>
             <v:path gradientshapeok="t" o:connecttype="rect"/>
           </v:shapetype>
-          <v:shape id="_x0000_s1522" type="#_x0000_t202" style="position:absolute;left:0;text-align:left;margin-left:12.3pt;margin-top:6.25pt;width:44.4pt;height:24.3pt;z-index:251658240" fillcolor="#8db3e2 [1311]" strokecolor="#8db3e2 [1311]">
+          <v:shape id="_x0000_s1522" type="#_x0000_t202" style="position:absolute;left:0;text-align:left;margin-left:12.3pt;margin-top:6.25pt;width:44.4pt;height:24.3pt;z-index:251651072" fillcolor="#8db3e2 [1311]" strokecolor="#8db3e2 [1311]">
             <v:textbox style="mso-next-textbox:#_x0000_s1522">
               <w:txbxContent>
                 <w:p>
@@ -4352,7 +4352,7 @@
           <w:rFonts w:ascii="Cambria" w:hAnsi="Cambria" w:cs="Times New Roman"/>
         </w:rPr>
         <w:pict>
-          <v:rect id="_x0000_i1030" style="width:468pt;height:1pt" o:hralign="center" o:hrstd="t" o:hrnoshade="t" o:hr="t" fillcolor="black [3213]" stroked="f"/>
+          <v:rect id="_x0000_i1027" style="width:468pt;height:1pt" o:hralign="center" o:hrstd="t" o:hrnoshade="t" o:hr="t" fillcolor="black [3213]" stroked="f"/>
         </w:pict>
       </w:r>
     </w:p>
@@ -4817,10 +4817,10 @@
       </w:pPr>
       <w:r>
         <w:object w:dxaOrig="9719" w:dyaOrig="5941">
-          <v:shape id="_x0000_i1043" type="#_x0000_t75" style="width:426.75pt;height:260.25pt" o:ole="">
+          <v:shape id="_x0000_i1028" type="#_x0000_t75" style="width:426.75pt;height:260.25pt" o:ole="">
             <v:imagedata r:id="rId11" o:title=""/>
           </v:shape>
-          <o:OLEObject Type="Embed" ProgID="PBrush" ShapeID="_x0000_i1043" DrawAspect="Content" ObjectID="_1430224937" r:id="rId12"/>
+          <o:OLEObject Type="Embed" ProgID="PBrush" ShapeID="_x0000_i1028" DrawAspect="Content" ObjectID="_1430908831" r:id="rId12"/>
         </w:object>
       </w:r>
     </w:p>
@@ -4859,10 +4859,10 @@
       </w:pPr>
       <w:r>
         <w:object w:dxaOrig="7261" w:dyaOrig="5911">
-          <v:shape id="_x0000_i1042" type="#_x0000_t75" style="width:330.75pt;height:270pt" o:ole="">
+          <v:shape id="_x0000_i1029" type="#_x0000_t75" style="width:330.75pt;height:270pt" o:ole="">
             <v:imagedata r:id="rId13" o:title=""/>
           </v:shape>
-          <o:OLEObject Type="Embed" ProgID="PBrush" ShapeID="_x0000_i1042" DrawAspect="Content" ObjectID="_1430224938" r:id="rId14"/>
+          <o:OLEObject Type="Embed" ProgID="PBrush" ShapeID="_x0000_i1029" DrawAspect="Content" ObjectID="_1430908832" r:id="rId14"/>
         </w:object>
       </w:r>
     </w:p>
@@ -5182,14 +5182,14 @@
           <w:rFonts w:ascii="Cambria" w:hAnsi="Cambria" w:cs="Times New Roman"/>
         </w:rPr>
         <w:object w:dxaOrig="14428" w:dyaOrig="5204">
-          <v:shape id="_x0000_i1031" type="#_x0000_t75" style="width:463.5pt;height:166.5pt" o:ole="" o:bordertopcolor="this" o:borderleftcolor="this" o:borderbottomcolor="this" o:borderrightcolor="this">
+          <v:shape id="_x0000_i1030" type="#_x0000_t75" style="width:463.5pt;height:166.5pt" o:ole="" o:bordertopcolor="this" o:borderleftcolor="this" o:borderbottomcolor="this" o:borderrightcolor="this">
             <v:imagedata r:id="rId15" o:title=""/>
             <w10:bordertop type="single" width="6"/>
             <w10:borderleft type="single" width="6"/>
             <w10:borderbottom type="single" width="6"/>
             <w10:borderright type="single" width="6"/>
           </v:shape>
-          <o:OLEObject Type="Embed" ProgID="PBrush" ShapeID="_x0000_i1031" DrawAspect="Content" ObjectID="_1430224939" r:id="rId16"/>
+          <o:OLEObject Type="Embed" ProgID="PBrush" ShapeID="_x0000_i1030" DrawAspect="Content" ObjectID="_1430908833" r:id="rId16"/>
         </w:object>
       </w:r>
     </w:p>
@@ -5299,7 +5299,7 @@
         </w:rPr>
         <w:lastRenderedPageBreak/>
         <w:pict>
-          <v:rect id="_x0000_s1523" style="position:absolute;margin-left:.35pt;margin-top:11.45pt;width:71.15pt;height:69.15pt;z-index:251693056" fillcolor="#8db3e2 [1311]" strokecolor="#8db3e2 [1311]">
+          <v:rect id="_x0000_s1523" style="position:absolute;margin-left:.35pt;margin-top:11.45pt;width:71.15pt;height:69.15pt;z-index:251655168" fillcolor="#8db3e2 [1311]" strokecolor="#8db3e2 [1311]">
             <v:textbox style="mso-next-textbox:#_x0000_s1523">
               <w:txbxContent>
                 <w:p/>
@@ -5310,7 +5310,7 @@
       </w:r>
       <w:r>
         <w:pict>
-          <v:rect id="_x0000_i1032" style="width:468pt;height:1pt" o:hralign="center" o:hrstd="t" o:hrnoshade="t" o:hr="t" fillcolor="black [3213]" stroked="f"/>
+          <v:rect id="_x0000_i1031" style="width:468pt;height:1pt" o:hralign="center" o:hrstd="t" o:hrnoshade="t" o:hr="t" fillcolor="black [3213]" stroked="f"/>
         </w:pict>
       </w:r>
     </w:p>
@@ -5329,7 +5329,7 @@
           <w:noProof/>
         </w:rPr>
         <w:pict>
-          <v:shape id="_x0000_s1524" type="#_x0000_t202" style="position:absolute;left:0;text-align:left;margin-left:12.3pt;margin-top:6.25pt;width:44.4pt;height:24.3pt;z-index:251694080" fillcolor="#8db3e2 [1311]" strokecolor="#8db3e2 [1311]">
+          <v:shape id="_x0000_s1524" type="#_x0000_t202" style="position:absolute;left:0;text-align:left;margin-left:12.3pt;margin-top:6.25pt;width:44.4pt;height:24.3pt;z-index:251656192" fillcolor="#8db3e2 [1311]" strokecolor="#8db3e2 [1311]">
             <v:textbox style="mso-next-textbox:#_x0000_s1524">
               <w:txbxContent>
                 <w:p>
@@ -5377,7 +5377,7 @@
       </w:pPr>
       <w:r>
         <w:pict>
-          <v:rect id="_x0000_i1033" style="width:468pt;height:1pt" o:hralign="center" o:hrstd="t" o:hrnoshade="t" o:hr="t" fillcolor="black [3213]" stroked="f"/>
+          <v:rect id="_x0000_i1032" style="width:468pt;height:1pt" o:hralign="center" o:hrstd="t" o:hrnoshade="t" o:hr="t" fillcolor="black [3213]" stroked="f"/>
         </w:pict>
       </w:r>
     </w:p>
@@ -5424,10 +5424,10 @@
           <w:rFonts w:ascii="Cambria" w:hAnsi="Cambria" w:cs="Times New Roman"/>
         </w:rPr>
         <w:object w:dxaOrig="10036" w:dyaOrig="9959">
-          <v:shape id="_x0000_i1044" type="#_x0000_t75" style="width:477pt;height:473.25pt" o:ole="">
+          <v:shape id="_x0000_i1033" type="#_x0000_t75" style="width:477pt;height:473.25pt" o:ole="">
             <v:imagedata r:id="rId17" o:title=""/>
           </v:shape>
-          <o:OLEObject Type="Embed" ProgID="PBrush" ShapeID="_x0000_i1044" DrawAspect="Content" ObjectID="_1430224940" r:id="rId18"/>
+          <o:OLEObject Type="Embed" ProgID="PBrush" ShapeID="_x0000_i1033" DrawAspect="Content" ObjectID="_1430908834" r:id="rId18"/>
         </w:object>
       </w:r>
     </w:p>
@@ -5469,10 +5469,10 @@
           <w:rFonts w:ascii="Cambria" w:hAnsi="Cambria" w:cs="Times New Roman"/>
         </w:rPr>
         <w:object w:dxaOrig="9884" w:dyaOrig="7291">
-          <v:shape id="_x0000_i1046" type="#_x0000_t75" style="width:462.75pt;height:341.25pt" o:ole="">
+          <v:shape id="_x0000_i1034" type="#_x0000_t75" style="width:462.75pt;height:341.25pt" o:ole="">
             <v:imagedata r:id="rId19" o:title=""/>
           </v:shape>
-          <o:OLEObject Type="Embed" ProgID="PBrush" ShapeID="_x0000_i1046" DrawAspect="Content" ObjectID="_1430224941" r:id="rId20"/>
+          <o:OLEObject Type="Embed" ProgID="PBrush" ShapeID="_x0000_i1034" DrawAspect="Content" ObjectID="_1430908835" r:id="rId20"/>
         </w:object>
       </w:r>
     </w:p>
@@ -5488,10 +5488,10 @@
           <w:rFonts w:ascii="Cambria" w:hAnsi="Cambria" w:cs="Times New Roman"/>
         </w:rPr>
         <w:object w:dxaOrig="9914" w:dyaOrig="4979">
-          <v:shape id="_x0000_i1045" type="#_x0000_t75" style="width:468pt;height:234.75pt" o:ole="">
+          <v:shape id="_x0000_i1035" type="#_x0000_t75" style="width:468pt;height:234.75pt" o:ole="">
             <v:imagedata r:id="rId21" o:title=""/>
           </v:shape>
-          <o:OLEObject Type="Embed" ProgID="PBrush" ShapeID="_x0000_i1045" DrawAspect="Content" ObjectID="_1430224942" r:id="rId22"/>
+          <o:OLEObject Type="Embed" ProgID="PBrush" ShapeID="_x0000_i1035" DrawAspect="Content" ObjectID="_1430908836" r:id="rId22"/>
         </w:object>
       </w:r>
     </w:p>
@@ -5778,8 +5778,8 @@
         </w:rPr>
         <w:t>odels</w:t>
       </w:r>
-      <w:bookmarkEnd w:id="3"/>
-      <w:bookmarkEnd w:id="4"/>
+      <w:bookmarkEnd w:id="7"/>
+      <w:bookmarkEnd w:id="8"/>
       <w:bookmarkEnd w:id="33"/>
       <w:r>
         <w:rPr>
@@ -5874,8 +5874,8 @@
       </w:pPr>
       <w:bookmarkStart w:id="34" w:name="_Toc343523384"/>
       <w:bookmarkStart w:id="35" w:name="_Toc351975525"/>
-      <w:bookmarkStart w:id="36" w:name="_Toc343252530"/>
-      <w:bookmarkStart w:id="37" w:name="_Toc356481472"/>
+      <w:bookmarkStart w:id="36" w:name="_Toc356481472"/>
+      <w:bookmarkStart w:id="37" w:name="_Toc343252530"/>
       <w:r>
         <w:t>2</w:t>
       </w:r>
@@ -5890,7 +5890,7 @@
       </w:r>
       <w:bookmarkEnd w:id="34"/>
       <w:bookmarkEnd w:id="35"/>
-      <w:bookmarkEnd w:id="37"/>
+      <w:bookmarkEnd w:id="36"/>
     </w:p>
     <w:p>
       <w:pPr>
@@ -5983,10 +5983,10 @@
           <w:rFonts w:ascii="Cambria" w:hAnsi="Cambria" w:cs="Times New Roman"/>
         </w:rPr>
         <w:object w:dxaOrig="7589" w:dyaOrig="8731">
-          <v:shape id="_x0000_i1025" type="#_x0000_t75" style="width:351.75pt;height:405pt" o:ole="">
+          <v:shape id="_x0000_i1036" type="#_x0000_t75" style="width:351.75pt;height:405pt" o:ole="">
             <v:imagedata r:id="rId23" o:title=""/>
           </v:shape>
-          <o:OLEObject Type="Embed" ProgID="PBrush" ShapeID="_x0000_i1025" DrawAspect="Content" ObjectID="_1430224943" r:id="rId24"/>
+          <o:OLEObject Type="Embed" ProgID="PBrush" ShapeID="_x0000_i1036" DrawAspect="Content" ObjectID="_1430908837" r:id="rId24"/>
         </w:object>
       </w:r>
     </w:p>
@@ -6036,11 +6036,11 @@
         </w:rPr>
         <w:lastRenderedPageBreak/>
         <w:pict>
-          <v:shape id="_x0000_s1451" type="#_x0000_t75" style="position:absolute;left:0;text-align:left;margin-left:6in;margin-top:-6pt;width:35.25pt;height:52.5pt;z-index:251670528;mso-position-horizontal-relative:margin;mso-position-vertical-relative:margin">
+          <v:shape id="_x0000_s1451" type="#_x0000_t75" style="position:absolute;left:0;text-align:left;margin-left:6in;margin-top:-6pt;width:35.25pt;height:52.5pt;z-index:251654144;mso-position-horizontal-relative:margin;mso-position-vertical-relative:margin">
             <v:imagedata r:id="rId25" o:title=""/>
             <w10:wrap type="square" anchorx="margin" anchory="margin"/>
           </v:shape>
-          <o:OLEObject Type="Embed" ProgID="PBrush" ShapeID="_x0000_s1451" DrawAspect="Content" ObjectID="_1430224969" r:id="rId26"/>
+          <o:OLEObject Type="Embed" ProgID="PBrush" ShapeID="_x0000_s1451" DrawAspect="Content" ObjectID="_1430908863" r:id="rId26"/>
         </w:pict>
       </w:r>
       <w:r>
@@ -6196,48 +6196,13 @@
         <w:rPr>
           <w:rFonts w:ascii="Cambria" w:hAnsi="Cambria" w:cs="Times New Roman"/>
         </w:rPr>
-        <w:t xml:space="preserve"> </w:t>
+        <w:t xml:space="preserve"> Name the file </w:t>
       </w:r>
       <w:r>
         <w:rPr>
           <w:rFonts w:ascii="Cambria" w:hAnsi="Cambria" w:cs="Times New Roman"/>
           <w:b/>
         </w:rPr>
-        <w:t xml:space="preserve">Be sure to change the </w:t>
-      </w:r>
-      <w:proofErr w:type="spellStart"/>
-      <w:r>
-        <w:rPr>
-          <w:rFonts w:ascii="Cambria" w:hAnsi="Cambria" w:cs="Times New Roman"/>
-          <w:b/>
-        </w:rPr>
-        <w:t>cfg</w:t>
-      </w:r>
-      <w:proofErr w:type="spellEnd"/>
-      <w:r>
-        <w:rPr>
-          <w:rFonts w:ascii="Cambria" w:hAnsi="Cambria" w:cs="Times New Roman"/>
-          <w:b/>
-        </w:rPr>
-        <w:t xml:space="preserve"> file as well to find the files in your new directory structure.</w:t>
-      </w:r>
-      <w:r>
-        <w:rPr>
-          <w:rFonts w:ascii="Cambria" w:hAnsi="Cambria" w:cs="Times New Roman"/>
-        </w:rPr>
-        <w:t xml:space="preserve"> </w:t>
-      </w:r>
-      <w:r>
-        <w:rPr>
-          <w:rFonts w:ascii="Cambria" w:hAnsi="Cambria" w:cs="Times New Roman"/>
-        </w:rPr>
-        <w:t xml:space="preserve"> Name the file </w:t>
-      </w:r>
-      <w:r>
-        <w:rPr>
-          <w:rFonts w:ascii="Cambria" w:hAnsi="Cambria" w:cs="Times New Roman"/>
-          <w:b/>
-        </w:rPr>
         <w:t>mcu.slx</w:t>
       </w:r>
       <w:r>
@@ -6258,11 +6223,11 @@
       <w:pPr>
         <w:pStyle w:val="Heading2"/>
       </w:pPr>
-      <w:bookmarkStart w:id="38" w:name="_Toc343523385"/>
-      <w:bookmarkStart w:id="39" w:name="_Toc351975527"/>
-      <w:bookmarkStart w:id="40" w:name="_Toc351975526"/>
-      <w:bookmarkStart w:id="41" w:name="_Toc355883372"/>
-      <w:bookmarkStart w:id="42" w:name="_Toc356481473"/>
+      <w:bookmarkStart w:id="38" w:name="_Toc351975526"/>
+      <w:bookmarkStart w:id="39" w:name="_Toc355883372"/>
+      <w:bookmarkStart w:id="40" w:name="_Toc356481473"/>
+      <w:bookmarkStart w:id="41" w:name="_Toc343523385"/>
+      <w:bookmarkStart w:id="42" w:name="_Toc351975527"/>
       <w:r>
         <w:t xml:space="preserve">2.2 </w:t>
       </w:r>
@@ -6278,9 +6243,9 @@
       <w:r>
         <w:t xml:space="preserve"> Simulink Design</w:t>
       </w:r>
+      <w:bookmarkEnd w:id="38"/>
+      <w:bookmarkEnd w:id="39"/>
       <w:bookmarkEnd w:id="40"/>
-      <w:bookmarkEnd w:id="41"/>
-      <w:bookmarkEnd w:id="42"/>
     </w:p>
     <w:p>
       <w:pPr>
@@ -6348,10 +6313,10 @@
           <w:rFonts w:ascii="Cambria" w:hAnsi="Cambria" w:cs="Times New Roman"/>
         </w:rPr>
         <w:object w:dxaOrig="7964" w:dyaOrig="8279">
-          <v:shape id="_x0000_i1047" type="#_x0000_t75" style="width:365.25pt;height:379.5pt" o:ole="">
+          <v:shape id="_x0000_i1037" type="#_x0000_t75" style="width:365.25pt;height:379.5pt" o:ole="">
             <v:imagedata r:id="rId27" o:title=""/>
           </v:shape>
-          <o:OLEObject Type="Embed" ProgID="PBrush" ShapeID="_x0000_i1047" DrawAspect="Content" ObjectID="_1430224944" r:id="rId28"/>
+          <o:OLEObject Type="Embed" ProgID="PBrush" ShapeID="_x0000_i1037" DrawAspect="Content" ObjectID="_1430908838" r:id="rId28"/>
         </w:object>
       </w:r>
     </w:p>
@@ -6714,8 +6679,8 @@
       <w:r>
         <w:t xml:space="preserve"> driver Simulink Design</w:t>
       </w:r>
-      <w:bookmarkEnd w:id="38"/>
-      <w:bookmarkEnd w:id="39"/>
+      <w:bookmarkEnd w:id="41"/>
+      <w:bookmarkEnd w:id="42"/>
       <w:bookmarkEnd w:id="43"/>
     </w:p>
     <w:p>
@@ -6814,10 +6779,10 @@
           <w:rFonts w:ascii="Cambria" w:hAnsi="Cambria" w:cs="Times New Roman"/>
         </w:rPr>
         <w:object w:dxaOrig="9164" w:dyaOrig="7381">
-          <v:shape id="_x0000_i1048" type="#_x0000_t75" style="width:458.25pt;height:369pt" o:ole="">
+          <v:shape id="_x0000_i1038" type="#_x0000_t75" style="width:458.25pt;height:369pt" o:ole="">
             <v:imagedata r:id="rId29" o:title=""/>
           </v:shape>
-          <o:OLEObject Type="Embed" ProgID="PBrush" ShapeID="_x0000_i1048" DrawAspect="Content" ObjectID="_1430224945" r:id="rId30"/>
+          <o:OLEObject Type="Embed" ProgID="PBrush" ShapeID="_x0000_i1038" DrawAspect="Content" ObjectID="_1430908839" r:id="rId30"/>
         </w:object>
       </w:r>
     </w:p>
@@ -7010,14 +6975,14 @@
           <w:rFonts w:ascii="Cambria" w:hAnsi="Cambria" w:cs="Times New Roman"/>
         </w:rPr>
         <w:object w:dxaOrig="8385" w:dyaOrig="3555">
-          <v:shape id="_x0000_i1026" type="#_x0000_t75" style="width:419.25pt;height:177.75pt" o:ole="" o:bordertopcolor="this" o:borderleftcolor="this" o:borderbottomcolor="this" o:borderrightcolor="this">
+          <v:shape id="_x0000_i1039" type="#_x0000_t75" style="width:419.25pt;height:177.75pt" o:ole="" o:bordertopcolor="this" o:borderleftcolor="this" o:borderbottomcolor="this" o:borderrightcolor="this">
             <v:imagedata r:id="rId31" o:title=""/>
             <w10:bordertop type="single" width="6"/>
             <w10:borderleft type="single" width="6"/>
             <w10:borderbottom type="single" width="6"/>
             <w10:borderright type="single" width="6"/>
           </v:shape>
-          <o:OLEObject Type="Embed" ProgID="PBrush" ShapeID="_x0000_i1026" DrawAspect="Content" ObjectID="_1430224946" r:id="rId32"/>
+          <o:OLEObject Type="Embed" ProgID="PBrush" ShapeID="_x0000_i1039" DrawAspect="Content" ObjectID="_1430908840" r:id="rId32"/>
         </w:object>
       </w:r>
     </w:p>
@@ -7209,10 +7174,10 @@
           <w:rFonts w:asciiTheme="majorHAnsi" w:hAnsiTheme="majorHAnsi"/>
         </w:rPr>
         <w:object w:dxaOrig="8084" w:dyaOrig="10141">
-          <v:shape id="_x0000_i1049" type="#_x0000_t75" style="width:404.25pt;height:507pt" o:ole="">
+          <v:shape id="_x0000_i1040" type="#_x0000_t75" style="width:404.25pt;height:507pt" o:ole="">
             <v:imagedata r:id="rId33" o:title=""/>
           </v:shape>
-          <o:OLEObject Type="Embed" ProgID="PBrush" ShapeID="_x0000_i1049" DrawAspect="Content" ObjectID="_1430224947" r:id="rId34"/>
+          <o:OLEObject Type="Embed" ProgID="PBrush" ShapeID="_x0000_i1040" DrawAspect="Content" ObjectID="_1430908841" r:id="rId34"/>
         </w:object>
       </w:r>
     </w:p>
@@ -7283,7 +7248,7 @@
           <w:noProof/>
         </w:rPr>
         <w:pict>
-          <v:rect id="_x0000_s1529" style="position:absolute;margin-left:.35pt;margin-top:11.45pt;width:71.15pt;height:69.15pt;z-index:251696128" fillcolor="#8db3e2 [1311]" strokecolor="#8db3e2 [1311]">
+          <v:rect id="_x0000_s1529" style="position:absolute;margin-left:.35pt;margin-top:11.45pt;width:71.15pt;height:69.15pt;z-index:251657216" fillcolor="#8db3e2 [1311]" strokecolor="#8db3e2 [1311]">
             <v:textbox style="mso-next-textbox:#_x0000_s1529">
               <w:txbxContent>
                 <w:p/>
@@ -7294,7 +7259,7 @@
       </w:r>
       <w:r>
         <w:pict>
-          <v:rect id="_x0000_i1050" style="width:468pt;height:1pt" o:hralign="center" o:hrstd="t" o:hrnoshade="t" o:hr="t" fillcolor="black [3213]" stroked="f"/>
+          <v:rect id="_x0000_i1041" style="width:468pt;height:1pt" o:hralign="center" o:hrstd="t" o:hrnoshade="t" o:hr="t" fillcolor="black [3213]" stroked="f"/>
         </w:pict>
       </w:r>
     </w:p>
@@ -7313,7 +7278,7 @@
           <w:noProof/>
         </w:rPr>
         <w:pict>
-          <v:shape id="_x0000_s1530" type="#_x0000_t202" style="position:absolute;left:0;text-align:left;margin-left:12.3pt;margin-top:6.25pt;width:44.4pt;height:24.3pt;z-index:251697152" fillcolor="#8db3e2 [1311]" strokecolor="#8db3e2 [1311]">
+          <v:shape id="_x0000_s1530" type="#_x0000_t202" style="position:absolute;left:0;text-align:left;margin-left:12.3pt;margin-top:6.25pt;width:44.4pt;height:24.3pt;z-index:251658240" fillcolor="#8db3e2 [1311]" strokecolor="#8db3e2 [1311]">
             <v:textbox style="mso-next-textbox:#_x0000_s1530">
               <w:txbxContent>
                 <w:p>
@@ -7346,7 +7311,7 @@
           <w:noProof/>
         </w:rPr>
         <w:pict>
-          <v:shape id="_x0000_s1531" type="#_x0000_t202" style="position:absolute;left:0;text-align:left;margin-left:12pt;margin-top:7.7pt;width:44.4pt;height:24.3pt;z-index:251698176" fillcolor="#8db3e2 [1311]" strokecolor="#8db3e2 [1311]">
+          <v:shape id="_x0000_s1531" type="#_x0000_t202" style="position:absolute;left:0;text-align:left;margin-left:12pt;margin-top:7.7pt;width:44.4pt;height:24.3pt;z-index:251659264" fillcolor="#8db3e2 [1311]" strokecolor="#8db3e2 [1311]">
             <v:textbox style="mso-next-textbox:#_x0000_s1531">
               <w:txbxContent>
                 <w:p>
@@ -7489,7 +7454,7 @@
           <w:rFonts w:ascii="Cambria" w:hAnsi="Cambria" w:cs="Times New Roman"/>
         </w:rPr>
         <w:pict>
-          <v:rect id="_x0000_i1051" style="width:468pt;height:1pt" o:hralign="center" o:hrstd="t" o:hrnoshade="t" o:hr="t" fillcolor="black [3213]" stroked="f"/>
+          <v:rect id="_x0000_i1042" style="width:468pt;height:1pt" o:hralign="center" o:hrstd="t" o:hrnoshade="t" o:hr="t" fillcolor="black [3213]" stroked="f"/>
         </w:pict>
       </w:r>
     </w:p>
@@ -7619,13 +7584,13 @@
           <w:szCs w:val="36"/>
         </w:rPr>
       </w:pPr>
-      <w:bookmarkStart w:id="46" w:name="_Toc343523393"/>
-      <w:bookmarkStart w:id="47" w:name="_Toc351975537"/>
-      <w:bookmarkStart w:id="48" w:name="_Toc343523386"/>
-      <w:bookmarkStart w:id="49" w:name="_Toc351975528"/>
-      <w:bookmarkStart w:id="50" w:name="_Toc355883375"/>
-      <w:bookmarkStart w:id="51" w:name="_Toc356481476"/>
-      <w:bookmarkEnd w:id="36"/>
+      <w:bookmarkStart w:id="46" w:name="_Toc343523386"/>
+      <w:bookmarkStart w:id="47" w:name="_Toc351975528"/>
+      <w:bookmarkStart w:id="48" w:name="_Toc355883375"/>
+      <w:bookmarkStart w:id="49" w:name="_Toc356481476"/>
+      <w:bookmarkStart w:id="50" w:name="_Toc343523393"/>
+      <w:bookmarkStart w:id="51" w:name="_Toc351975537"/>
+      <w:bookmarkEnd w:id="37"/>
       <w:r>
         <w:rPr>
           <w:rStyle w:val="Heading1Char"/>
@@ -7648,10 +7613,10 @@
         </w:rPr>
         <w:t>esign</w:t>
       </w:r>
+      <w:bookmarkEnd w:id="46"/>
+      <w:bookmarkEnd w:id="47"/>
       <w:bookmarkEnd w:id="48"/>
       <w:bookmarkEnd w:id="49"/>
-      <w:bookmarkEnd w:id="50"/>
-      <w:bookmarkEnd w:id="51"/>
       <w:r>
         <w:rPr>
           <w:rFonts w:ascii="Cambria" w:hAnsi="Cambria" w:cs="Times New Roman"/>
@@ -8012,14 +7977,14 @@
           <w:rFonts w:ascii="Cambria" w:hAnsi="Cambria" w:cs="Times New Roman"/>
         </w:rPr>
         <w:object w:dxaOrig="6631" w:dyaOrig="2940">
-          <v:shape id="_x0000_i1052" type="#_x0000_t75" style="width:271.5pt;height:120.75pt" o:ole="" o:bordertopcolor="this" o:borderleftcolor="this" o:borderbottomcolor="this" o:borderrightcolor="this">
+          <v:shape id="_x0000_i1043" type="#_x0000_t75" style="width:271.5pt;height:120.75pt" o:ole="" o:bordertopcolor="this" o:borderleftcolor="this" o:borderbottomcolor="this" o:borderrightcolor="this">
             <v:imagedata r:id="rId35" o:title=""/>
             <w10:bordertop type="single" width="4"/>
             <w10:borderleft type="single" width="4"/>
             <w10:borderbottom type="single" width="4"/>
             <w10:borderright type="single" width="4"/>
           </v:shape>
-          <o:OLEObject Type="Embed" ProgID="PBrush" ShapeID="_x0000_i1052" DrawAspect="Content" ObjectID="_1430224948" r:id="rId36"/>
+          <o:OLEObject Type="Embed" ProgID="PBrush" ShapeID="_x0000_i1043" DrawAspect="Content" ObjectID="_1430908842" r:id="rId36"/>
         </w:object>
       </w:r>
     </w:p>
@@ -8228,13 +8193,13 @@
         <w:rPr>
           <w:rFonts w:ascii="Cambria" w:hAnsi="Cambria" w:cs="Times New Roman"/>
         </w:rPr>
-        <w:t>Figure 2</w:t>
-      </w:r>
-      <w:r>
-        <w:rPr>
-          <w:rFonts w:ascii="Cambria" w:hAnsi="Cambria" w:cs="Times New Roman"/>
-        </w:rPr>
-        <w:t xml:space="preserve">-3 shows </w:t>
+        <w:t>Figure 3-2</w:t>
+      </w:r>
+      <w:r>
+        <w:rPr>
+          <w:rFonts w:ascii="Cambria" w:hAnsi="Cambria" w:cs="Times New Roman"/>
+        </w:rPr>
+        <w:t xml:space="preserve"> shows </w:t>
       </w:r>
       <w:r>
         <w:rPr>
@@ -8332,7 +8297,7 @@
           <w:noProof/>
         </w:rPr>
         <w:pict>
-          <v:rect id="_x0000_s1532" style="position:absolute;margin-left:.35pt;margin-top:11.2pt;width:69.7pt;height:70.4pt;z-index:251700224" fillcolor="yellow" strokecolor="#8db3e2 [1311]">
+          <v:rect id="_x0000_s1532" style="position:absolute;margin-left:.35pt;margin-top:11.2pt;width:69.7pt;height:70.4pt;z-index:251660288" fillcolor="yellow" strokecolor="#8db3e2 [1311]">
             <v:textbox style="mso-next-textbox:#_x0000_s1532">
               <w:txbxContent>
                 <w:p>
@@ -8405,7 +8370,7 @@
       </w:r>
       <w:r>
         <w:pict>
-          <v:rect id="_x0000_i1053" style="width:468pt;height:1pt" o:hralign="center" o:hrstd="t" o:hrnoshade="t" o:hr="t" fillcolor="black [3213]" stroked="f"/>
+          <v:rect id="_x0000_i1044" style="width:468pt;height:1pt" o:hralign="center" o:hrstd="t" o:hrnoshade="t" o:hr="t" fillcolor="black [3213]" stroked="f"/>
         </w:pict>
       </w:r>
     </w:p>
@@ -8487,7 +8452,7 @@
       </w:pPr>
       <w:r>
         <w:pict>
-          <v:rect id="_x0000_i1054" style="width:468pt;height:1pt" o:hralign="center" o:hrstd="t" o:hrnoshade="t" o:hr="t" fillcolor="black [3213]" stroked="f"/>
+          <v:rect id="_x0000_i1045" style="width:468pt;height:1pt" o:hralign="center" o:hrstd="t" o:hrnoshade="t" o:hr="t" fillcolor="black [3213]" stroked="f"/>
         </w:pict>
       </w:r>
     </w:p>
@@ -8655,14 +8620,14 @@
       </w:pPr>
       <w:r>
         <w:object w:dxaOrig="9360" w:dyaOrig="9862">
-          <v:shape id="_x0000_i1055" type="#_x0000_t75" style="width:462.75pt;height:487.5pt" o:ole="" o:bordertopcolor="this" o:borderleftcolor="this" o:borderbottomcolor="this" o:borderrightcolor="this">
+          <v:shape id="_x0000_i1046" type="#_x0000_t75" style="width:462.75pt;height:487.5pt" o:ole="" o:bordertopcolor="this" o:borderleftcolor="this" o:borderbottomcolor="this" o:borderrightcolor="this">
             <v:imagedata r:id="rId39" o:title=""/>
             <w10:bordertop type="single" width="6"/>
             <w10:borderleft type="single" width="6"/>
             <w10:borderbottom type="single" width="6"/>
             <w10:borderright type="single" width="6"/>
           </v:shape>
-          <o:OLEObject Type="Embed" ProgID="Word.OpenDocumentText.12" ShapeID="_x0000_i1055" DrawAspect="Content" ObjectID="_1430224949" r:id="rId40"/>
+          <o:OLEObject Type="Embed" ProgID="Word.OpenDocumentText.12" ShapeID="_x0000_i1046" DrawAspect="Content" ObjectID="_1430908843" r:id="rId40"/>
         </w:object>
       </w:r>
     </w:p>
@@ -8695,12 +8660,12 @@
           <w:szCs w:val="36"/>
         </w:rPr>
       </w:pPr>
-      <w:bookmarkStart w:id="83" w:name="_Toc351975543"/>
-      <w:bookmarkStart w:id="84" w:name="_Toc354666893"/>
-      <w:bookmarkStart w:id="85" w:name="_Toc355883380"/>
-      <w:bookmarkStart w:id="86" w:name="_Toc356481481"/>
-      <w:bookmarkEnd w:id="46"/>
-      <w:bookmarkEnd w:id="47"/>
+      <w:bookmarkStart w:id="83" w:name="_Toc354666893"/>
+      <w:bookmarkStart w:id="84" w:name="_Toc355883380"/>
+      <w:bookmarkStart w:id="85" w:name="_Toc356481481"/>
+      <w:bookmarkStart w:id="86" w:name="_Toc351975543"/>
+      <w:bookmarkEnd w:id="50"/>
+      <w:bookmarkEnd w:id="51"/>
       <w:r>
         <w:rPr>
           <w:rStyle w:val="Heading1Char"/>
@@ -8716,9 +8681,9 @@
         </w:rPr>
         <w:t>roject</w:t>
       </w:r>
+      <w:bookmarkEnd w:id="83"/>
       <w:bookmarkEnd w:id="84"/>
       <w:bookmarkEnd w:id="85"/>
-      <w:bookmarkEnd w:id="86"/>
       <w:r>
         <w:rPr>
           <w:rFonts w:ascii="Cambria" w:hAnsi="Cambria" w:cs="Times New Roman"/>
@@ -8871,13 +8836,37 @@
         <w:rPr>
           <w:rFonts w:ascii="Cambria" w:hAnsi="Cambria" w:cs="Times New Roman"/>
         </w:rPr>
-        <w:t xml:space="preserve">how to create a C program to test your </w:t>
-      </w:r>
-      <w:r>
-        <w:rPr>
-          <w:rFonts w:ascii="Cambria" w:hAnsi="Cambria" w:cs="Times New Roman"/>
-        </w:rPr>
-        <w:t>receive tone project.</w:t>
+        <w:t>how to create a C program to test your</w:t>
+      </w:r>
+      <w:r>
+        <w:rPr>
+          <w:rFonts w:ascii="Cambria" w:hAnsi="Cambria" w:cs="Times New Roman"/>
+        </w:rPr>
+        <w:t xml:space="preserve"> QPSK</w:t>
+      </w:r>
+      <w:r>
+        <w:rPr>
+          <w:rFonts w:ascii="Cambria" w:hAnsi="Cambria" w:cs="Times New Roman"/>
+        </w:rPr>
+        <w:t xml:space="preserve"> </w:t>
+      </w:r>
+      <w:r>
+        <w:rPr>
+          <w:rFonts w:ascii="Cambria" w:hAnsi="Cambria" w:cs="Times New Roman"/>
+        </w:rPr>
+        <w:t>receive</w:t>
+      </w:r>
+      <w:r>
+        <w:rPr>
+          <w:rFonts w:ascii="Cambria" w:hAnsi="Cambria" w:cs="Times New Roman"/>
+        </w:rPr>
+        <w:t>r</w:t>
+      </w:r>
+      <w:r>
+        <w:rPr>
+          <w:rFonts w:ascii="Cambria" w:hAnsi="Cambria" w:cs="Times New Roman"/>
+        </w:rPr>
+        <w:t xml:space="preserve"> project.</w:t>
       </w:r>
     </w:p>
     <w:p>
@@ -9302,7 +9291,7 @@
           <w:noProof/>
         </w:rPr>
         <w:pict>
-          <v:rect id="_x0000_s1533" style="position:absolute;margin-left:.35pt;margin-top:11.1pt;width:71.95pt;height:56.55pt;z-index:251702272" fillcolor="#8db3e2 [1311]" strokecolor="#8db3e2 [1311]">
+          <v:rect id="_x0000_s1533" style="position:absolute;margin-left:.35pt;margin-top:11.1pt;width:71.95pt;height:56.55pt;z-index:251661312" fillcolor="#8db3e2 [1311]" strokecolor="#8db3e2 [1311]">
             <v:textbox style="mso-next-textbox:#_x0000_s1533">
               <w:txbxContent>
                 <w:p/>
@@ -9313,7 +9302,7 @@
       </w:r>
       <w:r>
         <w:pict>
-          <v:rect id="_x0000_i1056" style="width:468pt;height:1pt" o:hralign="center" o:hrstd="t" o:hrnoshade="t" o:hr="t" fillcolor="black [3213]" stroked="f"/>
+          <v:rect id="_x0000_i1047" style="width:468pt;height:1pt" o:hralign="center" o:hrstd="t" o:hrnoshade="t" o:hr="t" fillcolor="black [3213]" stroked="f"/>
         </w:pict>
       </w:r>
     </w:p>
@@ -9331,7 +9320,7 @@
           <w:noProof/>
         </w:rPr>
         <w:pict>
-          <v:shape id="_x0000_s1534" type="#_x0000_t202" style="position:absolute;left:0;text-align:left;margin-left:12pt;margin-top:7.7pt;width:44.4pt;height:24.3pt;z-index:251703296" fillcolor="#8db3e2 [1311]" strokecolor="#8db3e2 [1311]">
+          <v:shape id="_x0000_s1534" type="#_x0000_t202" style="position:absolute;left:0;text-align:left;margin-left:12pt;margin-top:7.7pt;width:44.4pt;height:24.3pt;z-index:251662336" fillcolor="#8db3e2 [1311]" strokecolor="#8db3e2 [1311]">
             <v:textbox style="mso-next-textbox:#_x0000_s1534">
               <w:txbxContent>
                 <w:p>
@@ -9420,7 +9409,7 @@
           <w:rFonts w:ascii="Cambria" w:hAnsi="Cambria" w:cs="Times New Roman"/>
         </w:rPr>
         <w:pict>
-          <v:rect id="_x0000_i1057" style="width:468pt;height:1pt" o:hralign="center" o:hrstd="t" o:hrnoshade="t" o:hr="t" fillcolor="black [3213]" stroked="f"/>
+          <v:rect id="_x0000_i1048" style="width:468pt;height:1pt" o:hralign="center" o:hrstd="t" o:hrnoshade="t" o:hr="t" fillcolor="black [3213]" stroked="f"/>
         </w:pict>
       </w:r>
     </w:p>
@@ -9446,14 +9435,14 @@
           <w:rFonts w:ascii="Cambria" w:hAnsi="Cambria" w:cs="Times New Roman"/>
         </w:rPr>
         <w:object w:dxaOrig="9360" w:dyaOrig="12914">
-          <v:shape id="_x0000_i1068" type="#_x0000_t75" style="width:438pt;height:600pt" o:ole="" o:bordertopcolor="this" o:borderleftcolor="this" o:borderbottomcolor="this" o:borderrightcolor="this">
+          <v:shape id="_x0000_i1049" type="#_x0000_t75" style="width:438pt;height:600pt" o:ole="" o:bordertopcolor="this" o:borderleftcolor="this" o:borderbottomcolor="this" o:borderrightcolor="this">
             <v:imagedata r:id="rId41" o:title=""/>
             <w10:bordertop type="single" width="8"/>
             <w10:borderleft type="single" width="8"/>
             <w10:borderbottom type="single" width="8"/>
             <w10:borderright type="single" width="8"/>
           </v:shape>
-          <o:OLEObject Type="Embed" ProgID="Word.OpenDocumentText.12" ShapeID="_x0000_i1068" DrawAspect="Content" ObjectID="_1430224950" r:id="rId42"/>
+          <o:OLEObject Type="Embed" ProgID="Word.OpenDocumentText.12" ShapeID="_x0000_i1049" DrawAspect="Content" ObjectID="_1430908844" r:id="rId42"/>
         </w:object>
       </w:r>
     </w:p>
@@ -9485,8 +9474,8 @@
       </w:pPr>
       <w:bookmarkStart w:id="111" w:name="_Toc354666896"/>
       <w:bookmarkStart w:id="112" w:name="_Toc355883383"/>
-      <w:bookmarkStart w:id="113" w:name="_Toc343523396"/>
-      <w:bookmarkStart w:id="114" w:name="_Toc356481484"/>
+      <w:bookmarkStart w:id="113" w:name="_Toc356481484"/>
+      <w:bookmarkStart w:id="114" w:name="_Toc343523396"/>
       <w:r>
         <w:lastRenderedPageBreak/>
         <w:t xml:space="preserve">4.2 </w:t>
@@ -9497,7 +9486,7 @@
       </w:r>
       <w:bookmarkEnd w:id="111"/>
       <w:bookmarkEnd w:id="112"/>
-      <w:bookmarkEnd w:id="114"/>
+      <w:bookmarkEnd w:id="113"/>
     </w:p>
     <w:p>
       <w:pPr>
@@ -9662,7 +9651,7 @@
           <w:noProof/>
         </w:rPr>
         <w:pict>
-          <v:rect id="_x0000_s1535" style="position:absolute;margin-left:.35pt;margin-top:11.1pt;width:71.95pt;height:60.7pt;z-index:251658240" fillcolor="#8db3e2 [1311]" strokecolor="#8db3e2 [1311]">
+          <v:rect id="_x0000_s1535" style="position:absolute;margin-left:.35pt;margin-top:11.1pt;width:71.95pt;height:60.7pt;z-index:251652096" fillcolor="#8db3e2 [1311]" strokecolor="#8db3e2 [1311]">
             <v:textbox style="mso-next-textbox:#_x0000_s1535">
               <w:txbxContent>
                 <w:p/>
@@ -9673,7 +9662,7 @@
       </w:r>
       <w:r>
         <w:pict>
-          <v:rect id="_x0000_i1058" style="width:468pt;height:1pt" o:hralign="center" o:hrstd="t" o:hrnoshade="t" o:hr="t" fillcolor="black [3213]" stroked="f"/>
+          <v:rect id="_x0000_i1050" style="width:468pt;height:1pt" o:hralign="center" o:hrstd="t" o:hrnoshade="t" o:hr="t" fillcolor="black [3213]" stroked="f"/>
         </w:pict>
       </w:r>
     </w:p>
@@ -9691,7 +9680,7 @@
           <w:noProof/>
         </w:rPr>
         <w:pict>
-          <v:shape id="_x0000_s1536" type="#_x0000_t202" style="position:absolute;left:0;text-align:left;margin-left:12pt;margin-top:7.7pt;width:44.4pt;height:24.3pt;z-index:251658240" fillcolor="#8db3e2 [1311]" strokecolor="#8db3e2 [1311]">
+          <v:shape id="_x0000_s1536" type="#_x0000_t202" style="position:absolute;left:0;text-align:left;margin-left:12pt;margin-top:7.7pt;width:44.4pt;height:24.3pt;z-index:251653120" fillcolor="#8db3e2 [1311]" strokecolor="#8db3e2 [1311]">
             <v:textbox style="mso-next-textbox:#_x0000_s1536">
               <w:txbxContent>
                 <w:p>
@@ -9769,7 +9758,7 @@
           <w:rFonts w:ascii="Cambria" w:hAnsi="Cambria" w:cs="Times New Roman"/>
         </w:rPr>
         <w:pict>
-          <v:rect id="_x0000_i1059" style="width:468pt;height:1pt" o:hralign="center" o:hrstd="t" o:hrnoshade="t" o:hr="t" fillcolor="black [3213]" stroked="f"/>
+          <v:rect id="_x0000_i1051" style="width:468pt;height:1pt" o:hralign="center" o:hrstd="t" o:hrnoshade="t" o:hr="t" fillcolor="black [3213]" stroked="f"/>
         </w:pict>
       </w:r>
     </w:p>
@@ -9862,14 +9851,14 @@
           <w:rFonts w:asciiTheme="majorHAnsi" w:hAnsiTheme="majorHAnsi"/>
         </w:rPr>
         <w:object w:dxaOrig="3074" w:dyaOrig="1367">
-          <v:shape id="_x0000_i1060" type="#_x0000_t75" style="width:153.75pt;height:68.25pt" o:ole="" o:bordertopcolor="this" o:borderleftcolor="this" o:borderbottomcolor="this" o:borderrightcolor="this">
+          <v:shape id="_x0000_i1052" type="#_x0000_t75" style="width:153.75pt;height:68.25pt" o:ole="" o:bordertopcolor="this" o:borderleftcolor="this" o:borderbottomcolor="this" o:borderrightcolor="this">
             <v:imagedata r:id="rId45" o:title=""/>
             <w10:bordertop type="single" width="6"/>
             <w10:borderleft type="single" width="6"/>
             <w10:borderbottom type="single" width="6"/>
             <w10:borderright type="single" width="6"/>
           </v:shape>
-          <o:OLEObject Type="Embed" ProgID="Word.OpenDocumentText.12" ShapeID="_x0000_i1060" DrawAspect="Content" ObjectID="_1430224951" r:id="rId46"/>
+          <o:OLEObject Type="Embed" ProgID="Word.OpenDocumentText.12" ShapeID="_x0000_i1052" DrawAspect="Content" ObjectID="_1430908845" r:id="rId46"/>
         </w:object>
       </w:r>
     </w:p>
@@ -9883,7 +9872,7 @@
           <w:noProof/>
         </w:rPr>
         <w:pict>
-          <v:rect id="_x0000_s1537" style="position:absolute;margin-left:.35pt;margin-top:11.2pt;width:69.7pt;height:69.65pt;z-index:251706368" fillcolor="yellow" strokecolor="#8db3e2 [1311]">
+          <v:rect id="_x0000_s1537" style="position:absolute;margin-left:.35pt;margin-top:11.2pt;width:69.7pt;height:69.65pt;z-index:251663360" fillcolor="yellow" strokecolor="#8db3e2 [1311]">
             <v:textbox style="mso-next-textbox:#_x0000_s1537">
               <w:txbxContent>
                 <w:p>
@@ -9956,7 +9945,7 @@
       </w:r>
       <w:r>
         <w:pict>
-          <v:rect id="_x0000_i1061" style="width:468pt;height:1pt" o:hralign="center" o:hrstd="t" o:hrnoshade="t" o:hr="t" fillcolor="black [3213]" stroked="f"/>
+          <v:rect id="_x0000_i1053" style="width:468pt;height:1pt" o:hralign="center" o:hrstd="t" o:hrnoshade="t" o:hr="t" fillcolor="black [3213]" stroked="f"/>
         </w:pict>
       </w:r>
     </w:p>
@@ -10012,7 +10001,7 @@
           <w:rFonts w:ascii="Cambria" w:hAnsi="Cambria" w:cs="Times New Roman"/>
         </w:rPr>
         <w:pict>
-          <v:rect id="_x0000_i1062" style="width:468pt;height:1pt" o:hralign="center" o:hrstd="t" o:hrnoshade="t" o:hr="t" fillcolor="black [3213]" stroked="f"/>
+          <v:rect id="_x0000_i1054" style="width:468pt;height:1pt" o:hralign="center" o:hrstd="t" o:hrnoshade="t" o:hr="t" fillcolor="black [3213]" stroked="f"/>
         </w:pict>
       </w:r>
     </w:p>
@@ -10023,7 +10012,7 @@
       </w:pPr>
       <w:bookmarkStart w:id="116" w:name="_Toc355883384"/>
       <w:bookmarkStart w:id="117" w:name="_Toc356481485"/>
-      <w:bookmarkEnd w:id="113"/>
+      <w:bookmarkEnd w:id="114"/>
       <w:r>
         <w:lastRenderedPageBreak/>
         <w:t xml:space="preserve">4.3 </w:t>
@@ -10520,7 +10509,7 @@
           <w:noProof/>
         </w:rPr>
         <w:pict>
-          <v:rect id="_x0000_s1538" style="position:absolute;margin-left:.35pt;margin-top:11.45pt;width:71.15pt;height:69.15pt;z-index:251707392" fillcolor="#8db3e2 [1311]" strokecolor="#8db3e2 [1311]">
+          <v:rect id="_x0000_s1538" style="position:absolute;margin-left:.35pt;margin-top:11.45pt;width:71.15pt;height:69.15pt;z-index:251664384" fillcolor="#8db3e2 [1311]" strokecolor="#8db3e2 [1311]">
             <v:textbox style="mso-next-textbox:#_x0000_s1538">
               <w:txbxContent>
                 <w:p/>
@@ -10531,7 +10520,7 @@
       </w:r>
       <w:r>
         <w:pict>
-          <v:rect id="_x0000_i1063" style="width:468pt;height:1pt" o:hralign="center" o:hrstd="t" o:hrnoshade="t" o:hr="t" fillcolor="black [3213]" stroked="f"/>
+          <v:rect id="_x0000_i1055" style="width:468pt;height:1pt" o:hralign="center" o:hrstd="t" o:hrnoshade="t" o:hr="t" fillcolor="black [3213]" stroked="f"/>
         </w:pict>
       </w:r>
     </w:p>
@@ -10550,7 +10539,7 @@
           <w:noProof/>
         </w:rPr>
         <w:pict>
-          <v:shape id="_x0000_s1539" type="#_x0000_t202" style="position:absolute;left:0;text-align:left;margin-left:12.3pt;margin-top:6.25pt;width:44.4pt;height:24.3pt;z-index:251708416" fillcolor="#8db3e2 [1311]" strokecolor="#8db3e2 [1311]">
+          <v:shape id="_x0000_s1539" type="#_x0000_t202" style="position:absolute;left:0;text-align:left;margin-left:12.3pt;margin-top:6.25pt;width:44.4pt;height:24.3pt;z-index:251665408" fillcolor="#8db3e2 [1311]" strokecolor="#8db3e2 [1311]">
             <v:textbox style="mso-next-textbox:#_x0000_s1539">
               <w:txbxContent>
                 <w:p>
@@ -10618,7 +10607,7 @@
       </w:pPr>
       <w:r>
         <w:pict>
-          <v:rect id="_x0000_i1064" style="width:468pt;height:1pt" o:hralign="center" o:hrstd="t" o:hrnoshade="t" o:hr="t" fillcolor="black [3213]" stroked="f"/>
+          <v:rect id="_x0000_i1056" style="width:468pt;height:1pt" o:hralign="center" o:hrstd="t" o:hrnoshade="t" o:hr="t" fillcolor="black [3213]" stroked="f"/>
         </w:pict>
       </w:r>
     </w:p>
@@ -10646,10 +10635,10 @@
           <w:rFonts w:ascii="Cambria" w:hAnsi="Cambria" w:cs="Times New Roman"/>
         </w:rPr>
         <w:object w:dxaOrig="9091" w:dyaOrig="6046">
-          <v:shape id="_x0000_i1065" type="#_x0000_t75" style="width:454.5pt;height:302.25pt" o:ole="">
+          <v:shape id="_x0000_i1057" type="#_x0000_t75" style="width:454.5pt;height:302.25pt" o:ole="">
             <v:imagedata r:id="rId47" o:title=""/>
           </v:shape>
-          <o:OLEObject Type="Embed" ProgID="PBrush" ShapeID="_x0000_i1065" DrawAspect="Content" ObjectID="_1430224952" r:id="rId48"/>
+          <o:OLEObject Type="Embed" ProgID="PBrush" ShapeID="_x0000_i1057" DrawAspect="Content" ObjectID="_1430908846" r:id="rId48"/>
         </w:object>
       </w:r>
     </w:p>
@@ -10779,14 +10768,14 @@
       </w:pPr>
       <w:r>
         <w:object w:dxaOrig="5431" w:dyaOrig="2040">
-          <v:shape id="_x0000_i1066" type="#_x0000_t75" style="width:271.5pt;height:102pt" o:ole="" o:bordertopcolor="this" o:borderleftcolor="this" o:borderbottomcolor="this" o:borderrightcolor="this">
+          <v:shape id="_x0000_i1058" type="#_x0000_t75" style="width:271.5pt;height:102pt" o:ole="" o:bordertopcolor="this" o:borderleftcolor="this" o:borderbottomcolor="this" o:borderrightcolor="this">
             <v:imagedata r:id="rId49" o:title=""/>
             <w10:bordertop type="single" width="6"/>
             <w10:borderleft type="single" width="6"/>
             <w10:borderbottom type="single" width="6"/>
             <w10:borderright type="single" width="6"/>
           </v:shape>
-          <o:OLEObject Type="Embed" ProgID="PBrush" ShapeID="_x0000_i1066" DrawAspect="Content" ObjectID="_1430224953" r:id="rId50"/>
+          <o:OLEObject Type="Embed" ProgID="PBrush" ShapeID="_x0000_i1058" DrawAspect="Content" ObjectID="_1430908847" r:id="rId50"/>
         </w:object>
       </w:r>
     </w:p>
@@ -10974,10 +10963,10 @@
           <w:rFonts w:ascii="Cambria" w:hAnsi="Cambria" w:cs="Times New Roman"/>
         </w:rPr>
         <w:object w:dxaOrig="225" w:dyaOrig="150">
-          <v:shape id="_x0000_i1067" type="#_x0000_t75" style="width:11.25pt;height:7.5pt" o:ole="">
+          <v:shape id="_x0000_i1059" type="#_x0000_t75" style="width:11.25pt;height:7.5pt" o:ole="">
             <v:imagedata r:id="rId51" o:title=""/>
           </v:shape>
-          <o:OLEObject Type="Embed" ProgID="PBrush" ShapeID="_x0000_i1067" DrawAspect="Content" ObjectID="_1430224954" r:id="rId52"/>
+          <o:OLEObject Type="Embed" ProgID="PBrush" ShapeID="_x0000_i1059" DrawAspect="Content" ObjectID="_1430908848" r:id="rId52"/>
         </w:object>
       </w:r>
       <w:r>
@@ -11059,7 +11048,7 @@
         <w:lastRenderedPageBreak/>
         <w:t>Testing and Design Verification</w:t>
       </w:r>
-      <w:bookmarkEnd w:id="83"/>
+      <w:bookmarkEnd w:id="86"/>
       <w:bookmarkEnd w:id="122"/>
       <w:r>
         <w:rPr>
@@ -11194,10 +11183,10 @@
       </w:r>
       <w:r>
         <w:object w:dxaOrig="360" w:dyaOrig="330">
-          <v:shape id="_x0000_i1027" type="#_x0000_t75" style="width:18pt;height:16.5pt" o:ole="">
+          <v:shape id="_x0000_i1060" type="#_x0000_t75" style="width:18pt;height:16.5pt" o:ole="">
             <v:imagedata r:id="rId53" o:title=""/>
           </v:shape>
-          <o:OLEObject Type="Embed" ProgID="PBrush" ShapeID="_x0000_i1027" DrawAspect="Content" ObjectID="_1430224955" r:id="rId54"/>
+          <o:OLEObject Type="Embed" ProgID="PBrush" ShapeID="_x0000_i1060" DrawAspect="Content" ObjectID="_1430908849" r:id="rId54"/>
         </w:object>
       </w:r>
       <w:r>
@@ -11219,10 +11208,10 @@
           <w:rFonts w:ascii="Cambria" w:hAnsi="Cambria" w:cs="Times New Roman"/>
         </w:rPr>
         <w:object w:dxaOrig="8129" w:dyaOrig="2160">
-          <v:shape id="_x0000_i1028" type="#_x0000_t75" style="width:406.5pt;height:108pt" o:ole="">
+          <v:shape id="_x0000_i1061" type="#_x0000_t75" style="width:406.5pt;height:108pt" o:ole="">
             <v:imagedata r:id="rId55" o:title=""/>
           </v:shape>
-          <o:OLEObject Type="Embed" ProgID="PBrush" ShapeID="_x0000_i1028" DrawAspect="Content" ObjectID="_1430224956" r:id="rId56"/>
+          <o:OLEObject Type="Embed" ProgID="PBrush" ShapeID="_x0000_i1061" DrawAspect="Content" ObjectID="_1430908850" r:id="rId56"/>
         </w:object>
       </w:r>
     </w:p>
@@ -11531,10 +11520,10 @@
           <w:rFonts w:ascii="Cambria" w:hAnsi="Cambria" w:cs="Times New Roman"/>
         </w:rPr>
         <w:object w:dxaOrig="9134" w:dyaOrig="5026">
-          <v:shape id="_x0000_i1069" type="#_x0000_t75" style="width:456.75pt;height:251.25pt" o:ole="">
+          <v:shape id="_x0000_i1062" type="#_x0000_t75" style="width:456.75pt;height:251.25pt" o:ole="">
             <v:imagedata r:id="rId57" o:title=""/>
           </v:shape>
-          <o:OLEObject Type="Embed" ProgID="PBrush" ShapeID="_x0000_i1069" DrawAspect="Content" ObjectID="_1430224957" r:id="rId58"/>
+          <o:OLEObject Type="Embed" ProgID="PBrush" ShapeID="_x0000_i1062" DrawAspect="Content" ObjectID="_1430908851" r:id="rId58"/>
         </w:object>
       </w:r>
     </w:p>
@@ -11576,10 +11565,10 @@
       </w:pPr>
       <w:r>
         <w:object w:dxaOrig="9719" w:dyaOrig="2655">
-          <v:shape id="_x0000_i1070" type="#_x0000_t75" style="width:442.5pt;height:120.75pt" o:ole="">
+          <v:shape id="_x0000_i1063" type="#_x0000_t75" style="width:442.5pt;height:120.75pt" o:ole="">
             <v:imagedata r:id="rId59" o:title=""/>
           </v:shape>
-          <o:OLEObject Type="Embed" ProgID="PBrush" ShapeID="_x0000_i1070" DrawAspect="Content" ObjectID="_1430224958" r:id="rId60"/>
+          <o:OLEObject Type="Embed" ProgID="PBrush" ShapeID="_x0000_i1063" DrawAspect="Content" ObjectID="_1430908852" r:id="rId60"/>
         </w:object>
       </w:r>
     </w:p>
@@ -11708,10 +11697,10 @@
       <w:pPr>
         <w:pStyle w:val="Heading2"/>
       </w:pPr>
-      <w:bookmarkStart w:id="125" w:name="_Toc355883390"/>
-      <w:bookmarkStart w:id="126" w:name="_Toc354666901"/>
-      <w:bookmarkStart w:id="127" w:name="_Toc355883388"/>
-      <w:bookmarkStart w:id="128" w:name="_Toc356481489"/>
+      <w:bookmarkStart w:id="125" w:name="_Toc354666901"/>
+      <w:bookmarkStart w:id="126" w:name="_Toc355883388"/>
+      <w:bookmarkStart w:id="127" w:name="_Toc356481489"/>
+      <w:bookmarkStart w:id="128" w:name="_Toc355883390"/>
       <w:r>
         <w:t>5.2</w:t>
       </w:r>
@@ -11719,9 +11708,9 @@
         <w:tab/>
         <w:t>Exporting into MATLAB</w:t>
       </w:r>
+      <w:bookmarkEnd w:id="125"/>
       <w:bookmarkEnd w:id="126"/>
       <w:bookmarkEnd w:id="127"/>
-      <w:bookmarkEnd w:id="128"/>
     </w:p>
     <w:p>
       <w:pPr>
@@ -12340,14 +12329,14 @@
           <w:rFonts w:asciiTheme="majorHAnsi" w:hAnsiTheme="majorHAnsi"/>
         </w:rPr>
         <w:object w:dxaOrig="9360" w:dyaOrig="5392">
-          <v:shape id="_x0000_i1073" type="#_x0000_t75" style="width:468pt;height:269.25pt" o:ole="">
+          <v:shape id="_x0000_i1064" type="#_x0000_t75" style="width:468pt;height:269.25pt" o:ole="" o:bordertopcolor="this" o:borderleftcolor="this" o:borderbottomcolor="this" o:borderrightcolor="this">
             <v:imagedata r:id="rId61" o:title=""/>
             <w10:bordertop type="single" width="4"/>
             <w10:borderleft type="single" width="4"/>
             <w10:borderbottom type="single" width="4"/>
             <w10:borderright type="single" width="4"/>
           </v:shape>
-          <o:OLEObject Type="Embed" ProgID="Word.OpenDocumentText.12" ShapeID="_x0000_i1073" DrawAspect="Content" ObjectID="_1430224959" r:id="rId62"/>
+          <o:OLEObject Type="Embed" ProgID="Word.OpenDocumentText.12" ShapeID="_x0000_i1064" DrawAspect="Content" ObjectID="_1430908853" r:id="rId62"/>
         </w:object>
       </w:r>
     </w:p>
@@ -12409,10 +12398,10 @@
           <w:rFonts w:asciiTheme="majorHAnsi" w:hAnsiTheme="majorHAnsi"/>
         </w:rPr>
         <w:object w:dxaOrig="8731" w:dyaOrig="6194">
-          <v:shape id="_x0000_i1071" type="#_x0000_t75" style="width:407.25pt;height:288.75pt" o:ole="">
+          <v:shape id="_x0000_i1065" type="#_x0000_t75" style="width:407.25pt;height:288.75pt" o:ole="">
             <v:imagedata r:id="rId63" o:title=""/>
           </v:shape>
-          <o:OLEObject Type="Embed" ProgID="PBrush" ShapeID="_x0000_i1071" DrawAspect="Content" ObjectID="_1430224960" r:id="rId64"/>
+          <o:OLEObject Type="Embed" ProgID="PBrush" ShapeID="_x0000_i1065" DrawAspect="Content" ObjectID="_1430908854" r:id="rId64"/>
         </w:object>
       </w:r>
     </w:p>
@@ -12458,10 +12447,10 @@
           <w:rFonts w:asciiTheme="majorHAnsi" w:hAnsiTheme="majorHAnsi"/>
         </w:rPr>
         <w:object w:dxaOrig="8279" w:dyaOrig="3661">
-          <v:shape id="_x0000_i1072" type="#_x0000_t75" style="width:395.25pt;height:174.75pt" o:ole="">
+          <v:shape id="_x0000_i1066" type="#_x0000_t75" style="width:395.25pt;height:174.75pt" o:ole="">
             <v:imagedata r:id="rId65" o:title=""/>
           </v:shape>
-          <o:OLEObject Type="Embed" ProgID="PBrush" ShapeID="_x0000_i1072" DrawAspect="Content" ObjectID="_1430224961" r:id="rId66"/>
+          <o:OLEObject Type="Embed" ProgID="PBrush" ShapeID="_x0000_i1066" DrawAspect="Content" ObjectID="_1430908855" r:id="rId66"/>
         </w:object>
       </w:r>
     </w:p>
@@ -12521,7 +12510,7 @@
         <w:lastRenderedPageBreak/>
         <w:t xml:space="preserve">MATLAB </w:t>
       </w:r>
-      <w:bookmarkEnd w:id="125"/>
+      <w:bookmarkEnd w:id="128"/>
       <w:r>
         <w:t>Correlation Function</w:t>
       </w:r>
@@ -12570,13 +12559,13 @@
     <w:p>
       <w:r>
         <w:object w:dxaOrig="9360" w:dyaOrig="10774">
-          <v:shape id="_x0000_i1039" type="#_x0000_t75" style="width:468pt;height:538.5pt" o:ole="">
+          <v:shape id="_x0000_i1067" type="#_x0000_t75" style="width:468pt;height:538.5pt" o:ole="" o:bordertopcolor="this" o:borderleftcolor="this" o:borderrightcolor="this">
             <v:imagedata r:id="rId67" o:title=""/>
             <w10:bordertop type="single" width="4"/>
             <w10:borderleft type="single" width="4"/>
             <w10:borderright type="single" width="4"/>
           </v:shape>
-          <o:OLEObject Type="Embed" ProgID="Word.OpenDocumentText.12" ShapeID="_x0000_i1039" DrawAspect="Content" ObjectID="_1430224962" r:id="rId68"/>
+          <o:OLEObject Type="Embed" ProgID="Word.OpenDocumentText.12" ShapeID="_x0000_i1067" DrawAspect="Content" ObjectID="_1430908856" r:id="rId68"/>
         </w:object>
       </w:r>
     </w:p>
@@ -12585,12 +12574,12 @@
     <w:p>
       <w:r>
         <w:object w:dxaOrig="9360" w:dyaOrig="12322">
-          <v:shape id="_x0000_i1041" type="#_x0000_t75" style="width:468pt;height:615.75pt" o:ole="">
+          <v:shape id="_x0000_i1068" type="#_x0000_t75" style="width:468pt;height:615.75pt" o:ole="" o:borderleftcolor="this" o:borderrightcolor="this">
             <v:imagedata r:id="rId69" o:title=""/>
             <w10:borderleft type="single" width="4"/>
             <w10:borderright type="single" width="4"/>
           </v:shape>
-          <o:OLEObject Type="Embed" ProgID="Word.OpenDocumentText.12" ShapeID="_x0000_i1041" DrawAspect="Content" ObjectID="_1430224963" r:id="rId70"/>
+          <o:OLEObject Type="Embed" ProgID="Word.OpenDocumentText.12" ShapeID="_x0000_i1068" DrawAspect="Content" ObjectID="_1430908857" r:id="rId70"/>
         </w:object>
       </w:r>
     </w:p>
@@ -12599,13 +12588,13 @@
     <w:p>
       <w:r>
         <w:object w:dxaOrig="9360" w:dyaOrig="12402">
-          <v:shape id="_x0000_i1040" type="#_x0000_t75" style="width:468pt;height:620.25pt" o:ole="" o:borderleftcolor="this" o:borderbottomcolor="this" o:borderrightcolor="this">
+          <v:shape id="_x0000_i1069" type="#_x0000_t75" style="width:468pt;height:620.25pt" o:ole="" o:borderleftcolor="this" o:borderbottomcolor="this" o:borderrightcolor="this">
             <v:imagedata r:id="rId71" o:title=""/>
             <w10:borderleft type="single" width="4"/>
             <w10:borderbottom type="single" width="4"/>
             <w10:borderright type="single" width="4"/>
           </v:shape>
-          <o:OLEObject Type="Embed" ProgID="Word.OpenDocumentText.12" ShapeID="_x0000_i1040" DrawAspect="Content" ObjectID="_1430224964" r:id="rId72"/>
+          <o:OLEObject Type="Embed" ProgID="Word.OpenDocumentText.12" ShapeID="_x0000_i1069" DrawAspect="Content" ObjectID="_1430908858" r:id="rId72"/>
         </w:object>
       </w:r>
     </w:p>
@@ -12678,13 +12667,13 @@
           <w:szCs w:val="20"/>
         </w:rPr>
         <w:object w:dxaOrig="9360" w:dyaOrig="10966">
-          <v:shape id="_x0000_i1038" type="#_x0000_t75" style="width:468pt;height:548.25pt" o:ole="">
+          <v:shape id="_x0000_i1070" type="#_x0000_t75" style="width:468pt;height:548.25pt" o:ole="" o:bordertopcolor="this" o:borderleftcolor="this" o:borderrightcolor="this">
             <v:imagedata r:id="rId73" o:title=""/>
             <w10:bordertop type="single" width="4"/>
             <w10:borderleft type="single" width="4"/>
             <w10:borderright type="single" width="4"/>
           </v:shape>
-          <o:OLEObject Type="Embed" ProgID="Word.OpenDocumentText.12" ShapeID="_x0000_i1038" DrawAspect="Content" ObjectID="_1430224965" r:id="rId74"/>
+          <o:OLEObject Type="Embed" ProgID="Word.OpenDocumentText.12" ShapeID="_x0000_i1070" DrawAspect="Content" ObjectID="_1430908859" r:id="rId74"/>
         </w:object>
       </w:r>
     </w:p>
@@ -12707,12 +12696,12 @@
           <w:szCs w:val="20"/>
         </w:rPr>
         <w:object w:dxaOrig="9360" w:dyaOrig="12189">
-          <v:shape id="_x0000_i1035" type="#_x0000_t75" style="width:468pt;height:609.75pt" o:ole="">
+          <v:shape id="_x0000_i1071" type="#_x0000_t75" style="width:468pt;height:609.75pt" o:ole="" o:borderleftcolor="this" o:borderrightcolor="this">
             <v:imagedata r:id="rId75" o:title=""/>
             <w10:borderleft type="single" width="4"/>
             <w10:borderright type="single" width="4"/>
           </v:shape>
-          <o:OLEObject Type="Embed" ProgID="Word.OpenDocumentText.12" ShapeID="_x0000_i1035" DrawAspect="Content" ObjectID="_1430224966" r:id="rId76"/>
+          <o:OLEObject Type="Embed" ProgID="Word.OpenDocumentText.12" ShapeID="_x0000_i1071" DrawAspect="Content" ObjectID="_1430908860" r:id="rId76"/>
         </w:object>
       </w:r>
     </w:p>
@@ -12735,12 +12724,12 @@
           <w:szCs w:val="20"/>
         </w:rPr>
         <w:object w:dxaOrig="9360" w:dyaOrig="12959">
-          <v:shape id="_x0000_i1036" type="#_x0000_t75" style="width:468pt;height:9in" o:ole="">
+          <v:shape id="_x0000_i1072" type="#_x0000_t75" style="width:468pt;height:9in" o:ole="" o:borderleftcolor="this" o:borderrightcolor="this">
             <v:imagedata r:id="rId77" o:title=""/>
             <w10:borderleft type="single" width="4"/>
             <w10:borderright type="single" width="4"/>
           </v:shape>
-          <o:OLEObject Type="Embed" ProgID="Word.OpenDocumentText.12" ShapeID="_x0000_i1036" DrawAspect="Content" ObjectID="_1430224967" r:id="rId78"/>
+          <o:OLEObject Type="Embed" ProgID="Word.OpenDocumentText.12" ShapeID="_x0000_i1072" DrawAspect="Content" ObjectID="_1430908861" r:id="rId78"/>
         </w:object>
       </w:r>
     </w:p>
@@ -12763,13 +12752,13 @@
           <w:szCs w:val="20"/>
         </w:rPr>
         <w:object w:dxaOrig="9360" w:dyaOrig="8111">
-          <v:shape id="_x0000_i1037" type="#_x0000_t75" style="width:468pt;height:405.75pt" o:ole="">
+          <v:shape id="_x0000_i1073" type="#_x0000_t75" style="width:468pt;height:405.75pt" o:ole="" o:borderleftcolor="this" o:borderbottomcolor="this" o:borderrightcolor="this">
             <v:imagedata r:id="rId79" o:title=""/>
             <w10:borderleft type="single" width="4"/>
             <w10:borderbottom type="single" width="4"/>
             <w10:borderright type="single" width="4"/>
           </v:shape>
-          <o:OLEObject Type="Embed" ProgID="Word.OpenDocumentText.12" ShapeID="_x0000_i1037" DrawAspect="Content" ObjectID="_1430224968" r:id="rId80"/>
+          <o:OLEObject Type="Embed" ProgID="Word.OpenDocumentText.12" ShapeID="_x0000_i1073" DrawAspect="Content" ObjectID="_1430908862" r:id="rId80"/>
         </w:object>
       </w:r>
     </w:p>
@@ -12820,9 +12809,9 @@
       <w:tblLook w:val="04A0"/>
     </w:tblPr>
     <w:tblGrid>
-      <w:gridCol w:w="4283"/>
-      <w:gridCol w:w="1009"/>
-      <w:gridCol w:w="4284"/>
+      <w:gridCol w:w="4309"/>
+      <w:gridCol w:w="958"/>
+      <w:gridCol w:w="4309"/>
     </w:tblGrid>
     <w:tr>
       <w:trPr>
@@ -12890,7 +12879,7 @@
               <w:bCs/>
               <w:noProof/>
             </w:rPr>
-            <w:t>31</w:t>
+            <w:t>33</w:t>
           </w:r>
           <w:r>
             <w:rPr>
@@ -16982,7 +16971,7 @@
 
 <file path=customXml/item1.xml><?xml version="1.0" encoding="utf-8"?>
 <CoverPageProperties xmlns="http://schemas.microsoft.com/office/2006/coverPageProps">
-  <PublishDate>2013-05-16T00:00:00</PublishDate>
+  <PublishDate>2013-05-24T00:00:00</PublishDate>
   <Abstract/>
   <CompanyAddress/>
   <CompanyPhone/>
@@ -17004,7 +16993,7 @@
 </file>
 
 <file path=customXml/itemProps2.xml><?xml version="1.0" encoding="utf-8"?>
-<ds:datastoreItem xmlns:ds="http://schemas.openxmlformats.org/officeDocument/2006/customXml" ds:itemID="{F7EDDF23-FDF9-4987-AA2B-E70279A2714D}">
+<ds:datastoreItem xmlns:ds="http://schemas.openxmlformats.org/officeDocument/2006/customXml" ds:itemID="{D7789BAF-373A-4E5F-9523-82ABC3F380EB}">
   <ds:schemaRefs>
     <ds:schemaRef ds:uri="http://schemas.openxmlformats.org/officeDocument/2006/bibliography"/>
   </ds:schemaRefs>

</xml_diff>

<commit_message>
Lab 7 Tutorial update
</commit_message>
<xml_diff>
--- a/Labs/Lab_7/DemoFilesAndDocumentation/Tutorial/Lab_7.docx
+++ b/Labs/Lab_7/DemoFilesAndDocumentation/Tutorial/Lab_7.docx
@@ -3722,7 +3722,7 @@
             <w10:borderbottom type="single" width="8"/>
             <w10:borderright type="single" width="8"/>
           </v:shape>
-          <o:OLEObject Type="Embed" ProgID="Word.OpenDocumentText.12" ShapeID="_x0000_i1026" DrawAspect="Content" ObjectID="_1452772840" r:id="rId10"/>
+          <o:OLEObject Type="Embed" ProgID="Word.OpenDocumentText.12" ShapeID="_x0000_i1026" DrawAspect="Content" ObjectID="_1452773618" r:id="rId10"/>
         </w:object>
       </w:r>
     </w:p>
@@ -5172,7 +5172,7 @@
           <v:shape id="_x0000_i1027" type="#_x0000_t75" style="width:362.25pt;height:289.5pt" o:ole="">
             <v:imagedata r:id="rId11" o:title=""/>
           </v:shape>
-          <o:OLEObject Type="Embed" ProgID="PBrush" ShapeID="_x0000_i1027" DrawAspect="Content" ObjectID="_1452772841" r:id="rId12"/>
+          <o:OLEObject Type="Embed" ProgID="PBrush" ShapeID="_x0000_i1027" DrawAspect="Content" ObjectID="_1452773619" r:id="rId12"/>
         </w:object>
       </w:r>
     </w:p>
@@ -5726,7 +5726,7 @@
           <v:shape id="_x0000_i1028" type="#_x0000_t75" style="width:456pt;height:316.5pt" o:ole="">
             <v:imagedata r:id="rId13" o:title=""/>
           </v:shape>
-          <o:OLEObject Type="Embed" ProgID="PBrush" ShapeID="_x0000_i1028" DrawAspect="Content" ObjectID="_1452772842" r:id="rId14"/>
+          <o:OLEObject Type="Embed" ProgID="PBrush" ShapeID="_x0000_i1028" DrawAspect="Content" ObjectID="_1452773620" r:id="rId14"/>
         </w:object>
       </w:r>
     </w:p>
@@ -5774,7 +5774,7 @@
           <v:shape id="_x0000_i1029" type="#_x0000_t75" style="width:463.5pt;height:623.25pt" o:ole="">
             <v:imagedata r:id="rId15" o:title=""/>
           </v:shape>
-          <o:OLEObject Type="Embed" ProgID="PBrush" ShapeID="_x0000_i1029" DrawAspect="Content" ObjectID="_1452772843" r:id="rId16"/>
+          <o:OLEObject Type="Embed" ProgID="PBrush" ShapeID="_x0000_i1029" DrawAspect="Content" ObjectID="_1452773621" r:id="rId16"/>
         </w:object>
       </w:r>
     </w:p>
@@ -6038,7 +6038,7 @@
           <v:shape id="_x0000_i1030" type="#_x0000_t75" style="width:435pt;height:228.75pt" o:ole="">
             <v:imagedata r:id="rId17" o:title=""/>
           </v:shape>
-          <o:OLEObject Type="Embed" ProgID="PBrush" ShapeID="_x0000_i1030" DrawAspect="Content" ObjectID="_1452772844" r:id="rId18"/>
+          <o:OLEObject Type="Embed" ProgID="PBrush" ShapeID="_x0000_i1030" DrawAspect="Content" ObjectID="_1452773622" r:id="rId18"/>
         </w:object>
       </w:r>
     </w:p>
@@ -6237,7 +6237,7 @@
           <v:shape id="_x0000_i1031" type="#_x0000_t75" style="width:426pt;height:168pt" o:ole="">
             <v:imagedata r:id="rId19" o:title=""/>
           </v:shape>
-          <o:OLEObject Type="Embed" ProgID="PBrush" ShapeID="_x0000_i1031" DrawAspect="Content" ObjectID="_1452772845" r:id="rId20"/>
+          <o:OLEObject Type="Embed" ProgID="PBrush" ShapeID="_x0000_i1031" DrawAspect="Content" ObjectID="_1452773623" r:id="rId20"/>
         </w:object>
       </w:r>
     </w:p>
@@ -6976,7 +6976,7 @@
             <w10:borderbottom type="single" width="6"/>
             <w10:borderright type="single" width="6"/>
           </v:shape>
-          <o:OLEObject Type="Embed" ProgID="PBrush" ShapeID="_x0000_i1032" DrawAspect="Content" ObjectID="_1452772846" r:id="rId22"/>
+          <o:OLEObject Type="Embed" ProgID="PBrush" ShapeID="_x0000_i1032" DrawAspect="Content" ObjectID="_1452773624" r:id="rId22"/>
         </w:object>
       </w:r>
     </w:p>
@@ -10256,7 +10256,7 @@
           <v:shape id="_x0000_i1033" type="#_x0000_t75" style="width:466.5pt;height:159pt" o:ole="">
             <v:imagedata r:id="rId23" o:title=""/>
           </v:shape>
-          <o:OLEObject Type="Embed" ProgID="PBrush" ShapeID="_x0000_i1033" DrawAspect="Content" ObjectID="_1452772847" r:id="rId24"/>
+          <o:OLEObject Type="Embed" ProgID="PBrush" ShapeID="_x0000_i1033" DrawAspect="Content" ObjectID="_1452773625" r:id="rId24"/>
         </w:object>
       </w:r>
     </w:p>
@@ -10550,7 +10550,7 @@
             <w10:borderbottom type="single" width="6"/>
             <w10:borderright type="single" width="6"/>
           </v:shape>
-          <o:OLEObject Type="Embed" ProgID="Word.OpenDocumentText.12" ShapeID="_x0000_i1034" DrawAspect="Content" ObjectID="_1452772848" r:id="rId26"/>
+          <o:OLEObject Type="Embed" ProgID="Word.OpenDocumentText.12" ShapeID="_x0000_i1034" DrawAspect="Content" ObjectID="_1452773626" r:id="rId26"/>
         </w:object>
       </w:r>
     </w:p>
@@ -10867,7 +10867,7 @@
           <v:shape id="_x0000_i1035" type="#_x0000_t75" style="width:462pt;height:293.25pt" o:ole="">
             <v:imagedata r:id="rId27" o:title=""/>
           </v:shape>
-          <o:OLEObject Type="Embed" ProgID="PBrush" ShapeID="_x0000_i1035" DrawAspect="Content" ObjectID="_1452772849" r:id="rId28"/>
+          <o:OLEObject Type="Embed" ProgID="PBrush" ShapeID="_x0000_i1035" DrawAspect="Content" ObjectID="_1452773627" r:id="rId28"/>
         </w:object>
       </w:r>
     </w:p>
@@ -10884,7 +10884,15 @@
       </w:r>
       <w:r>
         <w:noBreakHyphen/>
-        <w:t>4: Ports list after adding ChipScope peripheral to monitor ADC signals</w:t>
+        <w:t xml:space="preserve">4: Ports list after adding ChipScope peripheral to monitor </w:t>
+      </w:r>
+      <w:proofErr w:type="spellStart"/>
+      <w:r>
+        <w:t>qpsk_rx</w:t>
+      </w:r>
+      <w:proofErr w:type="spellEnd"/>
+      <w:r>
+        <w:t xml:space="preserve"> signals</w:t>
       </w:r>
     </w:p>
     <w:p>
@@ -12008,7 +12016,7 @@
             <v:imagedata r:id="rId29" o:title=""/>
             <w10:wrap type="square" anchorx="margin" anchory="margin"/>
           </v:shape>
-          <o:OLEObject Type="Embed" ProgID="PBrush" ShapeID="_x0000_s1208" DrawAspect="Content" ObjectID="_1452772869" r:id="rId30"/>
+          <o:OLEObject Type="Embed" ProgID="PBrush" ShapeID="_x0000_s1208" DrawAspect="Content" ObjectID="_1452773647" r:id="rId30"/>
         </w:pict>
       </w:r>
       <w:r>
@@ -12153,7 +12161,7 @@
             <w10:borderbottom type="single" width="6"/>
             <w10:borderright type="single" width="6"/>
           </v:shape>
-          <o:OLEObject Type="Embed" ProgID="Word.OpenDocumentText.12" ShapeID="_x0000_i1038" DrawAspect="Content" ObjectID="_1452772850" r:id="rId32"/>
+          <o:OLEObject Type="Embed" ProgID="Word.OpenDocumentText.12" ShapeID="_x0000_i1038" DrawAspect="Content" ObjectID="_1452773628" r:id="rId32"/>
         </w:object>
       </w:r>
     </w:p>
@@ -12580,7 +12588,7 @@
           <v:shape id="_x0000_i1039" type="#_x0000_t75" style="width:402.75pt;height:166.5pt" o:ole="">
             <v:imagedata r:id="rId33" o:title=""/>
           </v:shape>
-          <o:OLEObject Type="Embed" ProgID="PBrush" ShapeID="_x0000_i1039" DrawAspect="Content" ObjectID="_1452772851" r:id="rId34"/>
+          <o:OLEObject Type="Embed" ProgID="PBrush" ShapeID="_x0000_i1039" DrawAspect="Content" ObjectID="_1452773629" r:id="rId34"/>
         </w:object>
       </w:r>
     </w:p>
@@ -12678,7 +12686,7 @@
           <v:shape id="_x0000_i1040" type="#_x0000_t75" style="width:451.5pt;height:179.25pt" o:ole="">
             <v:imagedata r:id="rId35" o:title=""/>
           </v:shape>
-          <o:OLEObject Type="Embed" ProgID="PBrush" ShapeID="_x0000_i1040" DrawAspect="Content" ObjectID="_1452772852" r:id="rId36"/>
+          <o:OLEObject Type="Embed" ProgID="PBrush" ShapeID="_x0000_i1040" DrawAspect="Content" ObjectID="_1452773630" r:id="rId36"/>
         </w:object>
       </w:r>
     </w:p>
@@ -13250,7 +13258,7 @@
           <v:shape id="_x0000_i1041" type="#_x0000_t75" style="width:18pt;height:16.5pt" o:ole="">
             <v:imagedata r:id="rId37" o:title=""/>
           </v:shape>
-          <o:OLEObject Type="Embed" ProgID="PBrush" ShapeID="_x0000_i1041" DrawAspect="Content" ObjectID="_1452772853" r:id="rId38"/>
+          <o:OLEObject Type="Embed" ProgID="PBrush" ShapeID="_x0000_i1041" DrawAspect="Content" ObjectID="_1452773631" r:id="rId38"/>
         </w:object>
       </w:r>
       <w:r>
@@ -13275,7 +13283,7 @@
           <v:shape id="_x0000_i1042" type="#_x0000_t75" style="width:406.5pt;height:108pt" o:ole="">
             <v:imagedata r:id="rId39" o:title=""/>
           </v:shape>
-          <o:OLEObject Type="Embed" ProgID="PBrush" ShapeID="_x0000_i1042" DrawAspect="Content" ObjectID="_1452772854" r:id="rId40"/>
+          <o:OLEObject Type="Embed" ProgID="PBrush" ShapeID="_x0000_i1042" DrawAspect="Content" ObjectID="_1452773632" r:id="rId40"/>
         </w:object>
       </w:r>
     </w:p>
@@ -13669,7 +13677,7 @@
             <w10:borderbottom type="single" width="6"/>
             <w10:borderright type="single" width="6"/>
           </v:shape>
-          <o:OLEObject Type="Embed" ProgID="PBrush" ShapeID="_x0000_i1045" DrawAspect="Content" ObjectID="_1452772855" r:id="rId42"/>
+          <o:OLEObject Type="Embed" ProgID="PBrush" ShapeID="_x0000_i1045" DrawAspect="Content" ObjectID="_1452773633" r:id="rId42"/>
         </w:object>
       </w:r>
     </w:p>
@@ -13719,7 +13727,7 @@
           <v:shape id="_x0000_i1046" type="#_x0000_t75" style="width:429.75pt;height:237.75pt" o:ole="">
             <v:imagedata r:id="rId43" o:title=""/>
           </v:shape>
-          <o:OLEObject Type="Embed" ProgID="PBrush" ShapeID="_x0000_i1046" DrawAspect="Content" ObjectID="_1452772856" r:id="rId44"/>
+          <o:OLEObject Type="Embed" ProgID="PBrush" ShapeID="_x0000_i1046" DrawAspect="Content" ObjectID="_1452773634" r:id="rId44"/>
         </w:object>
       </w:r>
     </w:p>
@@ -13943,7 +13951,7 @@
             <w10:borderleft type="single" width="8"/>
             <w10:borderright type="single" width="8"/>
           </v:shape>
-          <o:OLEObject Type="Embed" ProgID="Word.OpenDocumentText.12" ShapeID="_x0000_i1047" DrawAspect="Content" ObjectID="_1452772857" r:id="rId46"/>
+          <o:OLEObject Type="Embed" ProgID="Word.OpenDocumentText.12" ShapeID="_x0000_i1047" DrawAspect="Content" ObjectID="_1452773635" r:id="rId46"/>
         </w:object>
       </w:r>
     </w:p>
@@ -13966,7 +13974,7 @@
             <w10:borderbottom type="single" width="8"/>
             <w10:borderright type="single" width="8"/>
           </v:shape>
-          <o:OLEObject Type="Embed" ProgID="Word.OpenDocumentText.12" ShapeID="_x0000_i1048" DrawAspect="Content" ObjectID="_1452772858" r:id="rId48"/>
+          <o:OLEObject Type="Embed" ProgID="Word.OpenDocumentText.12" ShapeID="_x0000_i1048" DrawAspect="Content" ObjectID="_1452773636" r:id="rId48"/>
         </w:object>
       </w:r>
     </w:p>
@@ -14034,7 +14042,7 @@
             <w10:borderleft type="single" width="8"/>
             <w10:borderright type="single" width="8"/>
           </v:shape>
-          <o:OLEObject Type="Embed" ProgID="Word.OpenDocumentText.12" ShapeID="_x0000_i1049" DrawAspect="Content" ObjectID="_1452772859" r:id="rId50"/>
+          <o:OLEObject Type="Embed" ProgID="Word.OpenDocumentText.12" ShapeID="_x0000_i1049" DrawAspect="Content" ObjectID="_1452773637" r:id="rId50"/>
         </w:object>
       </w:r>
     </w:p>
@@ -14057,7 +14065,7 @@
             <w10:borderbottom type="single" width="8"/>
             <w10:borderright type="single" width="8"/>
           </v:shape>
-          <o:OLEObject Type="Embed" ProgID="Word.OpenDocumentText.12" ShapeID="_x0000_i1050" DrawAspect="Content" ObjectID="_1452772860" r:id="rId52"/>
+          <o:OLEObject Type="Embed" ProgID="Word.OpenDocumentText.12" ShapeID="_x0000_i1050" DrawAspect="Content" ObjectID="_1452773638" r:id="rId52"/>
         </w:object>
       </w:r>
     </w:p>
@@ -14150,7 +14158,7 @@
             <w10:borderleft type="single" width="8"/>
             <w10:borderright type="single" width="8"/>
           </v:shape>
-          <o:OLEObject Type="Embed" ProgID="Word.OpenDocumentText.12" ShapeID="_x0000_i1051" DrawAspect="Content" ObjectID="_1452772861" r:id="rId54"/>
+          <o:OLEObject Type="Embed" ProgID="Word.OpenDocumentText.12" ShapeID="_x0000_i1051" DrawAspect="Content" ObjectID="_1452773639" r:id="rId54"/>
         </w:object>
       </w:r>
     </w:p>
@@ -14172,7 +14180,7 @@
             <w10:borderleft type="single" width="8"/>
             <w10:borderright type="single" width="8"/>
           </v:shape>
-          <o:OLEObject Type="Embed" ProgID="Word.OpenDocumentText.12" ShapeID="_x0000_i1052" DrawAspect="Content" ObjectID="_1452772862" r:id="rId56"/>
+          <o:OLEObject Type="Embed" ProgID="Word.OpenDocumentText.12" ShapeID="_x0000_i1052" DrawAspect="Content" ObjectID="_1452773640" r:id="rId56"/>
         </w:object>
       </w:r>
     </w:p>
@@ -14194,7 +14202,7 @@
             <w10:borderleft type="single" width="8"/>
             <w10:borderright type="single" width="8"/>
           </v:shape>
-          <o:OLEObject Type="Embed" ProgID="Word.OpenDocumentText.12" ShapeID="_x0000_i1053" DrawAspect="Content" ObjectID="_1452772863" r:id="rId58"/>
+          <o:OLEObject Type="Embed" ProgID="Word.OpenDocumentText.12" ShapeID="_x0000_i1053" DrawAspect="Content" ObjectID="_1452773641" r:id="rId58"/>
         </w:object>
       </w:r>
     </w:p>
@@ -14217,7 +14225,7 @@
             <w10:borderbottom type="single" width="8"/>
             <w10:borderright type="single" width="8"/>
           </v:shape>
-          <o:OLEObject Type="Embed" ProgID="Word.OpenDocumentText.12" ShapeID="_x0000_i1054" DrawAspect="Content" ObjectID="_1452772864" r:id="rId60"/>
+          <o:OLEObject Type="Embed" ProgID="Word.OpenDocumentText.12" ShapeID="_x0000_i1054" DrawAspect="Content" ObjectID="_1452773642" r:id="rId60"/>
         </w:object>
       </w:r>
     </w:p>
@@ -14309,7 +14317,7 @@
             <w10:borderleft type="single" width="8"/>
             <w10:borderright type="single" width="8"/>
           </v:shape>
-          <o:OLEObject Type="Embed" ProgID="Word.OpenDocumentText.12" ShapeID="_x0000_i1055" DrawAspect="Content" ObjectID="_1452772865" r:id="rId62"/>
+          <o:OLEObject Type="Embed" ProgID="Word.OpenDocumentText.12" ShapeID="_x0000_i1055" DrawAspect="Content" ObjectID="_1452773643" r:id="rId62"/>
         </w:object>
       </w:r>
     </w:p>
@@ -14323,7 +14331,7 @@
             <w10:borderleft type="single" width="8"/>
             <w10:borderright type="single" width="8"/>
           </v:shape>
-          <o:OLEObject Type="Embed" ProgID="Word.OpenDocumentText.12" ShapeID="_x0000_i1056" DrawAspect="Content" ObjectID="_1452772866" r:id="rId64"/>
+          <o:OLEObject Type="Embed" ProgID="Word.OpenDocumentText.12" ShapeID="_x0000_i1056" DrawAspect="Content" ObjectID="_1452773644" r:id="rId64"/>
         </w:object>
       </w:r>
       <w:bookmarkStart w:id="173" w:name="_MON_1451981865"/>
@@ -14335,7 +14343,7 @@
             <w10:borderleft type="single" width="8"/>
             <w10:borderright type="single" width="8"/>
           </v:shape>
-          <o:OLEObject Type="Embed" ProgID="Word.OpenDocumentText.12" ShapeID="_x0000_i1057" DrawAspect="Content" ObjectID="_1452772867" r:id="rId66"/>
+          <o:OLEObject Type="Embed" ProgID="Word.OpenDocumentText.12" ShapeID="_x0000_i1057" DrawAspect="Content" ObjectID="_1452773645" r:id="rId66"/>
         </w:object>
       </w:r>
       <w:bookmarkStart w:id="174" w:name="_MON_1451982110"/>
@@ -14348,7 +14356,7 @@
             <w10:borderbottom type="single" width="8"/>
             <w10:borderright type="single" width="8"/>
           </v:shape>
-          <o:OLEObject Type="Embed" ProgID="Word.OpenDocumentText.12" ShapeID="_x0000_i1058" DrawAspect="Content" ObjectID="_1452772868" r:id="rId68"/>
+          <o:OLEObject Type="Embed" ProgID="Word.OpenDocumentText.12" ShapeID="_x0000_i1058" DrawAspect="Content" ObjectID="_1452773646" r:id="rId68"/>
         </w:object>
       </w:r>
     </w:p>
@@ -14399,9 +14407,9 @@
       <w:tblLook w:val="04A0"/>
     </w:tblPr>
     <w:tblGrid>
-      <w:gridCol w:w="4283"/>
-      <w:gridCol w:w="1009"/>
-      <w:gridCol w:w="4284"/>
+      <w:gridCol w:w="4309"/>
+      <w:gridCol w:w="958"/>
+      <w:gridCol w:w="4309"/>
     </w:tblGrid>
     <w:tr>
       <w:trPr>
@@ -14469,7 +14477,7 @@
               <w:bCs/>
               <w:noProof/>
             </w:rPr>
-            <w:t>2</w:t>
+            <w:t>18</w:t>
           </w:r>
           <w:r>
             <w:rPr>
@@ -18615,7 +18623,7 @@
 </file>
 
 <file path=customXml/itemProps2.xml><?xml version="1.0" encoding="utf-8"?>
-<ds:datastoreItem xmlns:ds="http://schemas.openxmlformats.org/officeDocument/2006/customXml" ds:itemID="{A21EBFDC-FD42-4221-A3A5-D0D42A33120C}">
+<ds:datastoreItem xmlns:ds="http://schemas.openxmlformats.org/officeDocument/2006/customXml" ds:itemID="{6B334FED-7995-4E04-B5C7-0E8F230E3BE7}">
   <ds:schemaRefs>
     <ds:schemaRef ds:uri="http://schemas.openxmlformats.org/officeDocument/2006/bibliography"/>
   </ds:schemaRefs>

</xml_diff>